<commit_message>
Classes colocada com sucesso
</commit_message>
<xml_diff>
--- a/Documento Final.docx
+++ b/Documento Final.docx
@@ -26447,6 +26447,7 @@
               <w:rPr>
                 <w:sz w:val="24"/>
               </w:rPr>
+              <w:lastRenderedPageBreak/>
               <w:t>pagamento.</w:t>
             </w:r>
           </w:p>
@@ -43131,6 +43132,7 @@
               <w:rPr>
                 <w:sz w:val="24"/>
               </w:rPr>
+              <w:lastRenderedPageBreak/>
               <w:t>mensagem de</w:t>
             </w:r>
             <w:r>
@@ -43509,12 +43511,6 @@
           <w:spacing w:val="-65"/>
         </w:rPr>
       </w:pPr>
-      <w:r>
-        <w:rPr>
-          <w:sz w:val="24"/>
-        </w:rPr>
-        <w:br/>
-      </w:r>
     </w:p>
     <w:p>
       <w:pPr>
@@ -43545,24 +43541,6 @@
           <w:lang w:val="pt-BR"/>
         </w:rPr>
       </w:pPr>
-      <w:r>
-        <w:rPr>
-          <w:rFonts w:ascii="Arial"/>
-          <w:b/>
-          <w:sz w:val="26"/>
-          <w:lang w:val="pt-BR"/>
-        </w:rPr>
-        <w:br/>
-      </w:r>
-      <w:r>
-        <w:rPr>
-          <w:rFonts w:ascii="Arial"/>
-          <w:b/>
-          <w:sz w:val="26"/>
-          <w:lang w:val="pt-BR"/>
-        </w:rPr>
-        <w:br/>
-      </w:r>
       <w:r>
         <w:rPr>
           <w:rFonts w:ascii="Arial"/>
@@ -43645,56 +43623,6 @@
     </w:p>
     <w:p>
       <w:pPr>
-        <w:pStyle w:val="Corpodetexto"/>
-        <w:rPr>
-          <w:rFonts w:ascii="Arial"/>
-          <w:b/>
-          <w:sz w:val="26"/>
-        </w:rPr>
-      </w:pPr>
-    </w:p>
-    <w:p>
-      <w:pPr>
-        <w:pStyle w:val="Corpodetexto"/>
-        <w:rPr>
-          <w:rFonts w:ascii="Arial"/>
-          <w:b/>
-          <w:sz w:val="26"/>
-        </w:rPr>
-      </w:pPr>
-    </w:p>
-    <w:p>
-      <w:pPr>
-        <w:pStyle w:val="Corpodetexto"/>
-        <w:rPr>
-          <w:rFonts w:ascii="Arial"/>
-          <w:b/>
-          <w:sz w:val="26"/>
-        </w:rPr>
-      </w:pPr>
-    </w:p>
-    <w:p>
-      <w:pPr>
-        <w:pStyle w:val="Corpodetexto"/>
-        <w:rPr>
-          <w:rFonts w:ascii="Arial"/>
-          <w:b/>
-          <w:sz w:val="26"/>
-        </w:rPr>
-      </w:pPr>
-    </w:p>
-    <w:p>
-      <w:pPr>
-        <w:pStyle w:val="Corpodetexto"/>
-        <w:rPr>
-          <w:rFonts w:ascii="Arial"/>
-          <w:b/>
-          <w:sz w:val="26"/>
-        </w:rPr>
-      </w:pPr>
-    </w:p>
-    <w:p>
-      <w:pPr>
         <w:pStyle w:val="Ttulo2"/>
         <w:numPr>
           <w:ilvl w:val="0"/>
@@ -43709,6 +43637,7 @@
         <w:rPr>
           <w:rStyle w:val="Ttulo3Char"/>
         </w:rPr>
+        <w:lastRenderedPageBreak/>
         <w:t>Dicionário de Dados</w:t>
       </w:r>
     </w:p>
@@ -44329,28 +44258,6 @@
     </w:tbl>
     <w:p/>
     <w:p/>
-    <w:p/>
-    <w:p/>
-    <w:p/>
-    <w:p/>
-    <w:p/>
-    <w:p/>
-    <w:p/>
-    <w:p/>
-    <w:p/>
-    <w:p/>
-    <w:p/>
-    <w:p/>
-    <w:p/>
-    <w:p/>
-    <w:p/>
-    <w:p/>
-    <w:p/>
-    <w:p/>
-    <w:p/>
-    <w:p/>
-    <w:p/>
-    <w:p/>
     <w:p>
       <w:pPr>
         <w:pStyle w:val="Ttulo4"/>
@@ -44376,7 +44283,6 @@
           <w:color w:val="auto"/>
           <w:sz w:val="28"/>
         </w:rPr>
-        <w:lastRenderedPageBreak/>
         <w:t xml:space="preserve">Classe </w:t>
       </w:r>
       <w:r>
@@ -45120,6 +45026,7 @@
               <w:rPr>
                 <w:sz w:val="24"/>
               </w:rPr>
+              <w:lastRenderedPageBreak/>
               <w:t>verifica_email_existe</w:t>
             </w:r>
           </w:p>
@@ -45243,111 +45150,13 @@
       </w:tr>
     </w:tbl>
     <w:p>
-      <w:pPr>
+      <w:r>
         <w:rPr>
           <w:sz w:val="24"/>
         </w:rPr>
-      </w:pPr>
-      <w:r>
-        <w:rPr>
-          <w:sz w:val="24"/>
-        </w:rPr>
         <w:br/>
       </w:r>
     </w:p>
-    <w:p>
-      <w:pPr>
-        <w:rPr>
-          <w:sz w:val="24"/>
-        </w:rPr>
-      </w:pPr>
-    </w:p>
-    <w:p>
-      <w:pPr>
-        <w:rPr>
-          <w:sz w:val="24"/>
-        </w:rPr>
-      </w:pPr>
-    </w:p>
-    <w:p>
-      <w:pPr>
-        <w:rPr>
-          <w:sz w:val="24"/>
-        </w:rPr>
-      </w:pPr>
-    </w:p>
-    <w:p>
-      <w:pPr>
-        <w:rPr>
-          <w:sz w:val="24"/>
-        </w:rPr>
-      </w:pPr>
-    </w:p>
-    <w:p>
-      <w:pPr>
-        <w:rPr>
-          <w:sz w:val="24"/>
-        </w:rPr>
-      </w:pPr>
-    </w:p>
-    <w:p>
-      <w:pPr>
-        <w:rPr>
-          <w:sz w:val="24"/>
-        </w:rPr>
-      </w:pPr>
-    </w:p>
-    <w:p>
-      <w:pPr>
-        <w:rPr>
-          <w:sz w:val="24"/>
-        </w:rPr>
-      </w:pPr>
-    </w:p>
-    <w:p>
-      <w:pPr>
-        <w:rPr>
-          <w:sz w:val="24"/>
-        </w:rPr>
-      </w:pPr>
-    </w:p>
-    <w:p>
-      <w:pPr>
-        <w:rPr>
-          <w:sz w:val="24"/>
-        </w:rPr>
-      </w:pPr>
-    </w:p>
-    <w:p>
-      <w:pPr>
-        <w:rPr>
-          <w:sz w:val="24"/>
-        </w:rPr>
-      </w:pPr>
-    </w:p>
-    <w:p>
-      <w:pPr>
-        <w:rPr>
-          <w:sz w:val="24"/>
-        </w:rPr>
-      </w:pPr>
-    </w:p>
-    <w:p>
-      <w:pPr>
-        <w:rPr>
-          <w:sz w:val="24"/>
-        </w:rPr>
-      </w:pPr>
-    </w:p>
-    <w:p>
-      <w:r>
-        <w:rPr>
-          <w:sz w:val="24"/>
-        </w:rPr>
-        <w:br/>
-      </w:r>
-    </w:p>
-    <w:p/>
     <w:p/>
     <w:p>
       <w:pPr>
@@ -45374,7 +45183,6 @@
           <w:color w:val="auto"/>
           <w:sz w:val="28"/>
         </w:rPr>
-        <w:lastRenderedPageBreak/>
         <w:t>Classe funcionario</w:t>
       </w:r>
       <w:r>
@@ -46460,6 +46268,7 @@
               <w:rPr>
                 <w:sz w:val="24"/>
               </w:rPr>
+              <w:lastRenderedPageBreak/>
               <w:t>complemento</w:t>
             </w:r>
           </w:p>
@@ -46667,7 +46476,6 @@
               </w:rPr>
             </w:pPr>
             <w:r>
-              <w:lastRenderedPageBreak/>
               <w:t>recupera_dados_funcionario</w:t>
             </w:r>
           </w:p>
@@ -47510,6 +47318,7 @@
               <w:jc w:val="center"/>
             </w:pPr>
             <w:r>
+              <w:lastRenderedPageBreak/>
               <w:t>bloquear_usuario</w:t>
             </w:r>
           </w:p>
@@ -47637,8 +47446,6 @@
         <w:br/>
       </w:r>
     </w:p>
-    <w:p/>
-    <w:p/>
     <w:p>
       <w:pPr>
         <w:pStyle w:val="Ttulo4"/>
@@ -47664,8 +47471,17 @@
           <w:color w:val="auto"/>
           <w:sz w:val="28"/>
         </w:rPr>
-        <w:lastRenderedPageBreak/>
-        <w:t>Classe funcionario</w:t>
+        <w:t xml:space="preserve">Classe </w:t>
+      </w:r>
+      <w:r>
+        <w:rPr>
+          <w:rFonts w:ascii="Arial" w:eastAsia="Arial" w:hAnsi="Arial" w:cs="Arial"/>
+          <w:b/>
+          <w:i w:val="0"/>
+          <w:color w:val="auto"/>
+          <w:sz w:val="28"/>
+        </w:rPr>
+        <w:t>cliente</w:t>
       </w:r>
       <w:r>
         <w:rPr>
@@ -48702,6 +48518,7 @@
                 <w:b/>
                 <w:sz w:val="24"/>
               </w:rPr>
+              <w:lastRenderedPageBreak/>
               <w:t>Método</w:t>
             </w:r>
           </w:p>
@@ -48882,7 +48699,7 @@
       </w:tr>
       <w:tr>
         <w:trPr>
-          <w:trHeight w:val="830"/>
+          <w:trHeight w:val="557"/>
         </w:trPr>
         <w:tc>
           <w:tcPr>
@@ -48898,7 +48715,6 @@
               </w:rPr>
             </w:pPr>
             <w:r>
-              <w:lastRenderedPageBreak/>
               <w:t>valida_cpf_valido</w:t>
             </w:r>
           </w:p>
@@ -49203,23 +49019,54 @@
         </w:tc>
       </w:tr>
     </w:tbl>
-    <w:p>
-      <w:pPr>
-        <w:rPr>
-          <w:sz w:val="24"/>
-        </w:rPr>
-        <w:sectPr>
-          <w:headerReference w:type="default" r:id="rId23"/>
-          <w:pgSz w:w="11910" w:h="16840"/>
-          <w:pgMar w:top="1580" w:right="540" w:bottom="1080" w:left="700" w:header="0" w:footer="894" w:gutter="0"/>
-          <w:cols w:space="720"/>
-        </w:sectPr>
-      </w:pPr>
-      <w:r>
-        <w:rPr>
-          <w:sz w:val="24"/>
-        </w:rPr>
-        <w:br/>
+    <w:p/>
+    <w:p/>
+    <w:p>
+      <w:pPr>
+        <w:pStyle w:val="Ttulo4"/>
+        <w:numPr>
+          <w:ilvl w:val="0"/>
+          <w:numId w:val="7"/>
+        </w:numPr>
+        <w:ind w:left="2410"/>
+        <w:jc w:val="both"/>
+        <w:rPr>
+          <w:rFonts w:ascii="Arial" w:eastAsia="Arial" w:hAnsi="Arial" w:cs="Arial"/>
+          <w:b/>
+          <w:i w:val="0"/>
+          <w:color w:val="auto"/>
+          <w:sz w:val="28"/>
+        </w:rPr>
+      </w:pPr>
+      <w:r>
+        <w:rPr>
+          <w:rFonts w:ascii="Arial" w:eastAsia="Arial" w:hAnsi="Arial" w:cs="Arial"/>
+          <w:b/>
+          <w:i w:val="0"/>
+          <w:color w:val="auto"/>
+          <w:sz w:val="28"/>
+        </w:rPr>
+        <w:t xml:space="preserve">Classe </w:t>
+      </w:r>
+      <w:r>
+        <w:rPr>
+          <w:rFonts w:ascii="Arial" w:eastAsia="Arial" w:hAnsi="Arial" w:cs="Arial"/>
+          <w:b/>
+          <w:i w:val="0"/>
+          <w:color w:val="auto"/>
+          <w:sz w:val="28"/>
+        </w:rPr>
+        <w:t>carrinho</w:t>
+      </w:r>
+      <w:r>
+        <w:rPr>
+          <w:rFonts w:ascii="Arial" w:eastAsia="Arial" w:hAnsi="Arial" w:cs="Arial"/>
+          <w:b/>
+          <w:i w:val="0"/>
+          <w:color w:val="auto"/>
+          <w:sz w:val="28"/>
+        </w:rPr>
+        <w:t>:</w:t>
       </w:r>
     </w:p>
     <w:p>
@@ -49234,13 +49081,4123 @@
     </w:p>
     <w:p>
       <w:pPr>
-        <w:spacing w:line="178" w:lineRule="exact"/>
-        <w:jc w:val="center"/>
+        <w:pStyle w:val="Corpodetexto"/>
+        <w:rPr>
+          <w:rFonts w:ascii="Arial"/>
+          <w:b/>
+          <w:sz w:val="28"/>
+        </w:rPr>
+      </w:pPr>
+    </w:p>
+    <w:tbl>
+      <w:tblPr>
+        <w:tblStyle w:val="TableNormal"/>
+        <w:tblW w:w="0" w:type="auto"/>
+        <w:tblInd w:w="1012" w:type="dxa"/>
+        <w:tblBorders>
+          <w:top w:val="single" w:sz="4" w:space="0" w:color="000000"/>
+          <w:left w:val="single" w:sz="4" w:space="0" w:color="000000"/>
+          <w:bottom w:val="single" w:sz="4" w:space="0" w:color="000000"/>
+          <w:right w:val="single" w:sz="4" w:space="0" w:color="000000"/>
+          <w:insideH w:val="single" w:sz="4" w:space="0" w:color="000000"/>
+          <w:insideV w:val="single" w:sz="4" w:space="0" w:color="000000"/>
+        </w:tblBorders>
+        <w:tblLayout w:type="fixed"/>
+        <w:tblLook w:val="01E0" w:firstRow="1" w:lastRow="1" w:firstColumn="1" w:lastColumn="1" w:noHBand="0" w:noVBand="0"/>
+      </w:tblPr>
+      <w:tblGrid>
+        <w:gridCol w:w="2926"/>
+        <w:gridCol w:w="2926"/>
+        <w:gridCol w:w="2929"/>
+      </w:tblGrid>
+      <w:tr>
+        <w:trPr>
+          <w:trHeight w:val="412"/>
+        </w:trPr>
+        <w:tc>
+          <w:tcPr>
+            <w:tcW w:w="2926" w:type="dxa"/>
+          </w:tcPr>
+          <w:p>
+            <w:pPr>
+              <w:pStyle w:val="TableParagraph"/>
+              <w:ind w:left="112" w:right="107"/>
+              <w:jc w:val="center"/>
+              <w:rPr>
+                <w:rFonts w:ascii="Arial"/>
+                <w:b/>
+                <w:sz w:val="24"/>
+              </w:rPr>
+            </w:pPr>
+            <w:r>
+              <w:rPr>
+                <w:rFonts w:ascii="Arial"/>
+                <w:b/>
+                <w:sz w:val="24"/>
+              </w:rPr>
+              <w:t>Atributos</w:t>
+            </w:r>
+          </w:p>
+        </w:tc>
+        <w:tc>
+          <w:tcPr>
+            <w:tcW w:w="2926" w:type="dxa"/>
+          </w:tcPr>
+          <w:p>
+            <w:pPr>
+              <w:pStyle w:val="TableParagraph"/>
+              <w:ind w:left="113" w:right="104"/>
+              <w:jc w:val="center"/>
+              <w:rPr>
+                <w:rFonts w:ascii="Arial"/>
+                <w:b/>
+                <w:sz w:val="24"/>
+              </w:rPr>
+            </w:pPr>
+            <w:r>
+              <w:rPr>
+                <w:rFonts w:ascii="Arial"/>
+                <w:b/>
+                <w:sz w:val="24"/>
+              </w:rPr>
+              <w:t>Tipo</w:t>
+            </w:r>
+          </w:p>
+        </w:tc>
+        <w:tc>
+          <w:tcPr>
+            <w:tcW w:w="2929" w:type="dxa"/>
+          </w:tcPr>
+          <w:p>
+            <w:pPr>
+              <w:pStyle w:val="TableParagraph"/>
+              <w:ind w:left="104" w:right="96"/>
+              <w:jc w:val="center"/>
+              <w:rPr>
+                <w:rFonts w:ascii="Arial"/>
+                <w:b/>
+                <w:sz w:val="24"/>
+              </w:rPr>
+            </w:pPr>
+            <w:r>
+              <w:rPr>
+                <w:rFonts w:ascii="Arial"/>
+                <w:b/>
+                <w:sz w:val="24"/>
+              </w:rPr>
+              <w:t>Detalhamento</w:t>
+            </w:r>
+          </w:p>
+        </w:tc>
+      </w:tr>
+      <w:tr>
+        <w:trPr>
+          <w:trHeight w:val="830"/>
+        </w:trPr>
+        <w:tc>
+          <w:tcPr>
+            <w:tcW w:w="2926" w:type="dxa"/>
+          </w:tcPr>
+          <w:p>
+            <w:pPr>
+              <w:pStyle w:val="TableParagraph"/>
+              <w:ind w:left="112" w:right="107"/>
+              <w:jc w:val="center"/>
+              <w:rPr>
+                <w:sz w:val="24"/>
+              </w:rPr>
+            </w:pPr>
+            <w:r>
+              <w:rPr>
+                <w:sz w:val="24"/>
+              </w:rPr>
+              <w:t>i</w:t>
+            </w:r>
+            <w:r>
+              <w:rPr>
+                <w:sz w:val="24"/>
+              </w:rPr>
+              <w:t>d_produto</w:t>
+            </w:r>
+          </w:p>
+        </w:tc>
+        <w:tc>
+          <w:tcPr>
+            <w:tcW w:w="2926" w:type="dxa"/>
+          </w:tcPr>
+          <w:p>
+            <w:pPr>
+              <w:pStyle w:val="TableParagraph"/>
+              <w:ind w:left="113" w:right="103"/>
+              <w:jc w:val="center"/>
+              <w:rPr>
+                <w:sz w:val="24"/>
+              </w:rPr>
+            </w:pPr>
+            <w:r>
+              <w:rPr>
+                <w:sz w:val="24"/>
+              </w:rPr>
+              <w:t>int</w:t>
+            </w:r>
+          </w:p>
+        </w:tc>
+        <w:tc>
+          <w:tcPr>
+            <w:tcW w:w="2929" w:type="dxa"/>
+          </w:tcPr>
+          <w:p>
+            <w:pPr>
+              <w:pStyle w:val="TableParagraph"/>
+              <w:ind w:left="104" w:right="96"/>
+              <w:jc w:val="center"/>
+              <w:rPr>
+                <w:sz w:val="24"/>
+              </w:rPr>
+            </w:pPr>
+            <w:r>
+              <w:rPr>
+                <w:sz w:val="24"/>
+              </w:rPr>
+              <w:t>ID de identificação do produto.</w:t>
+            </w:r>
+          </w:p>
+        </w:tc>
+      </w:tr>
+      <w:tr>
+        <w:trPr>
+          <w:trHeight w:val="830"/>
+        </w:trPr>
+        <w:tc>
+          <w:tcPr>
+            <w:tcW w:w="2926" w:type="dxa"/>
+          </w:tcPr>
+          <w:p>
+            <w:pPr>
+              <w:pStyle w:val="TableParagraph"/>
+              <w:ind w:left="112" w:right="107"/>
+              <w:jc w:val="center"/>
+              <w:rPr>
+                <w:sz w:val="24"/>
+              </w:rPr>
+            </w:pPr>
+            <w:r>
+              <w:rPr>
+                <w:sz w:val="24"/>
+              </w:rPr>
+              <w:t>quantidade</w:t>
+            </w:r>
+          </w:p>
+        </w:tc>
+        <w:tc>
+          <w:tcPr>
+            <w:tcW w:w="2926" w:type="dxa"/>
+          </w:tcPr>
+          <w:p>
+            <w:pPr>
+              <w:pStyle w:val="TableParagraph"/>
+              <w:ind w:left="113" w:right="103"/>
+              <w:jc w:val="center"/>
+              <w:rPr>
+                <w:sz w:val="24"/>
+              </w:rPr>
+            </w:pPr>
+            <w:r>
+              <w:rPr>
+                <w:sz w:val="24"/>
+              </w:rPr>
+              <w:t>Int</w:t>
+            </w:r>
+          </w:p>
+        </w:tc>
+        <w:tc>
+          <w:tcPr>
+            <w:tcW w:w="2929" w:type="dxa"/>
+          </w:tcPr>
+          <w:p>
+            <w:pPr>
+              <w:pStyle w:val="TableParagraph"/>
+              <w:ind w:left="104" w:right="96"/>
+              <w:jc w:val="center"/>
+              <w:rPr>
+                <w:sz w:val="24"/>
+              </w:rPr>
+            </w:pPr>
+            <w:r>
+              <w:rPr>
+                <w:sz w:val="24"/>
+              </w:rPr>
+              <w:t>Quantidade do produto dentro carrinho.</w:t>
+            </w:r>
+          </w:p>
+        </w:tc>
+      </w:tr>
+      <w:tr>
+        <w:trPr>
+          <w:trHeight w:val="494"/>
+        </w:trPr>
+        <w:tc>
+          <w:tcPr>
+            <w:tcW w:w="2926" w:type="dxa"/>
+          </w:tcPr>
+          <w:p>
+            <w:pPr>
+              <w:pStyle w:val="TableParagraph"/>
+              <w:ind w:left="113" w:right="105"/>
+              <w:jc w:val="center"/>
+              <w:rPr>
+                <w:sz w:val="24"/>
+              </w:rPr>
+            </w:pPr>
+            <w:r>
+              <w:rPr>
+                <w:sz w:val="24"/>
+              </w:rPr>
+              <w:t>preco</w:t>
+            </w:r>
+          </w:p>
+        </w:tc>
+        <w:tc>
+          <w:tcPr>
+            <w:tcW w:w="2926" w:type="dxa"/>
+          </w:tcPr>
+          <w:p>
+            <w:pPr>
+              <w:pStyle w:val="TableParagraph"/>
+              <w:ind w:left="113" w:right="103"/>
+              <w:jc w:val="center"/>
+              <w:rPr>
+                <w:sz w:val="24"/>
+              </w:rPr>
+            </w:pPr>
+            <w:r>
+              <w:rPr>
+                <w:sz w:val="24"/>
+              </w:rPr>
+              <w:t>Double</w:t>
+            </w:r>
+          </w:p>
+        </w:tc>
+        <w:tc>
+          <w:tcPr>
+            <w:tcW w:w="2929" w:type="dxa"/>
+          </w:tcPr>
+          <w:p>
+            <w:pPr>
+              <w:pStyle w:val="TableParagraph"/>
+              <w:ind w:left="101" w:right="96"/>
+              <w:jc w:val="center"/>
+              <w:rPr>
+                <w:sz w:val="24"/>
+              </w:rPr>
+            </w:pPr>
+            <w:r>
+              <w:rPr>
+                <w:sz w:val="24"/>
+              </w:rPr>
+              <w:t>Preço do produto.</w:t>
+            </w:r>
+          </w:p>
+        </w:tc>
+      </w:tr>
+      <w:tr>
+        <w:trPr>
+          <w:trHeight w:val="830"/>
+        </w:trPr>
+        <w:tc>
+          <w:tcPr>
+            <w:tcW w:w="2926" w:type="dxa"/>
+          </w:tcPr>
+          <w:p>
+            <w:pPr>
+              <w:pStyle w:val="TableParagraph"/>
+              <w:ind w:left="113" w:right="105"/>
+              <w:jc w:val="center"/>
+              <w:rPr>
+                <w:sz w:val="24"/>
+              </w:rPr>
+            </w:pPr>
+            <w:r>
+              <w:rPr>
+                <w:sz w:val="24"/>
+              </w:rPr>
+              <w:t>total</w:t>
+            </w:r>
+          </w:p>
+        </w:tc>
+        <w:tc>
+          <w:tcPr>
+            <w:tcW w:w="2926" w:type="dxa"/>
+          </w:tcPr>
+          <w:p>
+            <w:pPr>
+              <w:pStyle w:val="TableParagraph"/>
+              <w:ind w:left="113" w:right="103"/>
+              <w:jc w:val="center"/>
+              <w:rPr>
+                <w:sz w:val="24"/>
+              </w:rPr>
+            </w:pPr>
+            <w:r>
+              <w:rPr>
+                <w:sz w:val="24"/>
+              </w:rPr>
+              <w:t>Double</w:t>
+            </w:r>
+          </w:p>
+        </w:tc>
+        <w:tc>
+          <w:tcPr>
+            <w:tcW w:w="2929" w:type="dxa"/>
+          </w:tcPr>
+          <w:p>
+            <w:pPr>
+              <w:pStyle w:val="TableParagraph"/>
+              <w:ind w:left="101" w:right="96"/>
+              <w:jc w:val="center"/>
+              <w:rPr>
+                <w:sz w:val="24"/>
+              </w:rPr>
+            </w:pPr>
+            <w:r>
+              <w:rPr>
+                <w:sz w:val="24"/>
+              </w:rPr>
+              <w:t>Total do preço após multiplicar o preço pela quantidade.</w:t>
+            </w:r>
+          </w:p>
+        </w:tc>
+      </w:tr>
+      <w:tr>
+        <w:trPr>
+          <w:trHeight w:val="518"/>
+        </w:trPr>
+        <w:tc>
+          <w:tcPr>
+            <w:tcW w:w="2926" w:type="dxa"/>
+          </w:tcPr>
+          <w:p>
+            <w:pPr>
+              <w:pStyle w:val="TableParagraph"/>
+              <w:ind w:left="113" w:right="105"/>
+              <w:jc w:val="center"/>
+              <w:rPr>
+                <w:sz w:val="24"/>
+              </w:rPr>
+            </w:pPr>
+            <w:r>
+              <w:rPr>
+                <w:rFonts w:ascii="Arial" w:hAnsi="Arial"/>
+                <w:b/>
+                <w:sz w:val="24"/>
+              </w:rPr>
+              <w:t>Método</w:t>
+            </w:r>
+          </w:p>
+        </w:tc>
+        <w:tc>
+          <w:tcPr>
+            <w:tcW w:w="2926" w:type="dxa"/>
+          </w:tcPr>
+          <w:p>
+            <w:pPr>
+              <w:pStyle w:val="TableParagraph"/>
+              <w:ind w:left="113" w:right="103"/>
+              <w:jc w:val="center"/>
+              <w:rPr>
+                <w:sz w:val="24"/>
+              </w:rPr>
+            </w:pPr>
+            <w:r>
+              <w:rPr>
+                <w:rFonts w:ascii="Arial"/>
+                <w:b/>
+                <w:sz w:val="24"/>
+              </w:rPr>
+              <w:t>Tipo</w:t>
+            </w:r>
+          </w:p>
+        </w:tc>
+        <w:tc>
+          <w:tcPr>
+            <w:tcW w:w="2929" w:type="dxa"/>
+          </w:tcPr>
+          <w:p>
+            <w:pPr>
+              <w:pStyle w:val="TableParagraph"/>
+              <w:ind w:left="101" w:right="96"/>
+              <w:jc w:val="center"/>
+              <w:rPr>
+                <w:sz w:val="24"/>
+              </w:rPr>
+            </w:pPr>
+            <w:r>
+              <w:rPr>
+                <w:rFonts w:ascii="Arial"/>
+                <w:b/>
+                <w:sz w:val="24"/>
+              </w:rPr>
+              <w:t>Detalhamento</w:t>
+            </w:r>
+          </w:p>
+        </w:tc>
+      </w:tr>
+      <w:tr>
+        <w:trPr>
+          <w:trHeight w:val="830"/>
+        </w:trPr>
+        <w:tc>
+          <w:tcPr>
+            <w:tcW w:w="2926" w:type="dxa"/>
+          </w:tcPr>
+          <w:p>
+            <w:pPr>
+              <w:pStyle w:val="TableParagraph"/>
+              <w:ind w:left="113" w:right="105"/>
+              <w:jc w:val="center"/>
+              <w:rPr>
+                <w:sz w:val="24"/>
+              </w:rPr>
+            </w:pPr>
+            <w:r>
+              <w:rPr>
+                <w:sz w:val="24"/>
+              </w:rPr>
+              <w:t>verifica_frete_gratuito</w:t>
+            </w:r>
+          </w:p>
+        </w:tc>
+        <w:tc>
+          <w:tcPr>
+            <w:tcW w:w="2926" w:type="dxa"/>
+          </w:tcPr>
+          <w:p>
+            <w:pPr>
+              <w:pStyle w:val="TableParagraph"/>
+              <w:ind w:left="113" w:right="103"/>
+              <w:jc w:val="center"/>
+              <w:rPr>
+                <w:sz w:val="24"/>
+              </w:rPr>
+            </w:pPr>
+            <w:r>
+              <w:rPr>
+                <w:sz w:val="24"/>
+              </w:rPr>
+              <w:t>boolean</w:t>
+            </w:r>
+          </w:p>
+        </w:tc>
+        <w:tc>
+          <w:tcPr>
+            <w:tcW w:w="2929" w:type="dxa"/>
+          </w:tcPr>
+          <w:p>
+            <w:pPr>
+              <w:pStyle w:val="TableParagraph"/>
+              <w:ind w:left="101" w:right="96"/>
+              <w:jc w:val="center"/>
+              <w:rPr>
+                <w:sz w:val="24"/>
+              </w:rPr>
+            </w:pPr>
+            <w:r>
+              <w:rPr>
+                <w:sz w:val="24"/>
+              </w:rPr>
+              <w:t xml:space="preserve">Verifica </w:t>
+            </w:r>
+            <w:r>
+              <w:rPr>
+                <w:sz w:val="24"/>
+              </w:rPr>
+              <w:t>se o valor total do carrinho ultrapassou R$149,90 para ter o frete grátis.</w:t>
+            </w:r>
+          </w:p>
+        </w:tc>
+      </w:tr>
+      <w:tr>
+        <w:trPr>
+          <w:trHeight w:val="830"/>
+        </w:trPr>
+        <w:tc>
+          <w:tcPr>
+            <w:tcW w:w="2926" w:type="dxa"/>
+          </w:tcPr>
+          <w:p>
+            <w:pPr>
+              <w:pStyle w:val="TableParagraph"/>
+              <w:ind w:left="113" w:right="105"/>
+              <w:jc w:val="center"/>
+              <w:rPr>
+                <w:sz w:val="24"/>
+              </w:rPr>
+            </w:pPr>
+            <w:r>
+              <w:rPr>
+                <w:sz w:val="24"/>
+              </w:rPr>
+              <w:t>calcula_frete</w:t>
+            </w:r>
+          </w:p>
+        </w:tc>
+        <w:tc>
+          <w:tcPr>
+            <w:tcW w:w="2926" w:type="dxa"/>
+          </w:tcPr>
+          <w:p>
+            <w:pPr>
+              <w:pStyle w:val="TableParagraph"/>
+              <w:ind w:left="113" w:right="103"/>
+              <w:jc w:val="center"/>
+              <w:rPr>
+                <w:sz w:val="24"/>
+              </w:rPr>
+            </w:pPr>
+            <w:r>
+              <w:rPr>
+                <w:sz w:val="24"/>
+              </w:rPr>
+              <w:t>double</w:t>
+            </w:r>
+          </w:p>
+        </w:tc>
+        <w:tc>
+          <w:tcPr>
+            <w:tcW w:w="2929" w:type="dxa"/>
+          </w:tcPr>
+          <w:p>
+            <w:pPr>
+              <w:pStyle w:val="TableParagraph"/>
+              <w:ind w:left="101" w:right="96"/>
+              <w:jc w:val="center"/>
+              <w:rPr>
+                <w:sz w:val="24"/>
+              </w:rPr>
+            </w:pPr>
+            <w:r>
+              <w:rPr>
+                <w:sz w:val="24"/>
+              </w:rPr>
+              <w:t>Calcula o frete para a entrega dos produtos.</w:t>
+            </w:r>
+          </w:p>
+        </w:tc>
+      </w:tr>
+      <w:tr>
+        <w:trPr>
+          <w:trHeight w:val="830"/>
+        </w:trPr>
+        <w:tc>
+          <w:tcPr>
+            <w:tcW w:w="2926" w:type="dxa"/>
+          </w:tcPr>
+          <w:p>
+            <w:pPr>
+              <w:pStyle w:val="TableParagraph"/>
+              <w:ind w:left="113" w:right="105"/>
+              <w:jc w:val="center"/>
+              <w:rPr>
+                <w:sz w:val="24"/>
+              </w:rPr>
+            </w:pPr>
+            <w:r>
+              <w:rPr>
+                <w:sz w:val="24"/>
+              </w:rPr>
+              <w:lastRenderedPageBreak/>
+              <w:t>calcula_valor_total</w:t>
+            </w:r>
+          </w:p>
+        </w:tc>
+        <w:tc>
+          <w:tcPr>
+            <w:tcW w:w="2926" w:type="dxa"/>
+          </w:tcPr>
+          <w:p>
+            <w:pPr>
+              <w:pStyle w:val="TableParagraph"/>
+              <w:ind w:left="113" w:right="103"/>
+              <w:jc w:val="center"/>
+              <w:rPr>
+                <w:sz w:val="24"/>
+              </w:rPr>
+            </w:pPr>
+            <w:r>
+              <w:rPr>
+                <w:sz w:val="24"/>
+              </w:rPr>
+              <w:t>double</w:t>
+            </w:r>
+          </w:p>
+        </w:tc>
+        <w:tc>
+          <w:tcPr>
+            <w:tcW w:w="2929" w:type="dxa"/>
+          </w:tcPr>
+          <w:p>
+            <w:pPr>
+              <w:pStyle w:val="TableParagraph"/>
+              <w:ind w:left="101" w:right="96"/>
+              <w:jc w:val="center"/>
+              <w:rPr>
+                <w:sz w:val="24"/>
+              </w:rPr>
+            </w:pPr>
+            <w:r>
+              <w:rPr>
+                <w:sz w:val="24"/>
+              </w:rPr>
+              <w:t>Calcula o preço final de todos os produtos mais o frete.</w:t>
+            </w:r>
+          </w:p>
+        </w:tc>
+      </w:tr>
+      <w:tr>
+        <w:trPr>
+          <w:trHeight w:val="830"/>
+        </w:trPr>
+        <w:tc>
+          <w:tcPr>
+            <w:tcW w:w="2926" w:type="dxa"/>
+          </w:tcPr>
+          <w:p>
+            <w:pPr>
+              <w:pStyle w:val="TableParagraph"/>
+              <w:ind w:left="113" w:right="105"/>
+              <w:jc w:val="center"/>
+              <w:rPr>
+                <w:sz w:val="24"/>
+              </w:rPr>
+            </w:pPr>
+            <w:r>
+              <w:t>verifica_estoque_produto</w:t>
+            </w:r>
+          </w:p>
+        </w:tc>
+        <w:tc>
+          <w:tcPr>
+            <w:tcW w:w="2926" w:type="dxa"/>
+          </w:tcPr>
+          <w:p>
+            <w:pPr>
+              <w:pStyle w:val="TableParagraph"/>
+              <w:ind w:left="113" w:right="103"/>
+              <w:jc w:val="center"/>
+              <w:rPr>
+                <w:sz w:val="24"/>
+              </w:rPr>
+            </w:pPr>
+            <w:r>
+              <w:rPr>
+                <w:sz w:val="24"/>
+              </w:rPr>
+              <w:t>Int</w:t>
+            </w:r>
+          </w:p>
+        </w:tc>
+        <w:tc>
+          <w:tcPr>
+            <w:tcW w:w="2929" w:type="dxa"/>
+          </w:tcPr>
+          <w:p>
+            <w:pPr>
+              <w:pStyle w:val="TableParagraph"/>
+              <w:ind w:left="101" w:right="96"/>
+              <w:jc w:val="center"/>
+              <w:rPr>
+                <w:sz w:val="24"/>
+              </w:rPr>
+            </w:pPr>
+            <w:r>
+              <w:rPr>
+                <w:sz w:val="24"/>
+              </w:rPr>
+              <w:t>r</w:t>
+            </w:r>
+            <w:r>
+              <w:rPr>
+                <w:sz w:val="24"/>
+              </w:rPr>
+              <w:t>etorna a quantidade do produto que tem em estoque.</w:t>
+            </w:r>
+          </w:p>
+        </w:tc>
+      </w:tr>
+      <w:tr>
+        <w:trPr>
+          <w:trHeight w:val="830"/>
+        </w:trPr>
+        <w:tc>
+          <w:tcPr>
+            <w:tcW w:w="2926" w:type="dxa"/>
+          </w:tcPr>
+          <w:p>
+            <w:pPr>
+              <w:pStyle w:val="TableParagraph"/>
+              <w:ind w:left="113" w:right="105"/>
+              <w:jc w:val="center"/>
+            </w:pPr>
+            <w:r>
+              <w:t>adicionar_produto</w:t>
+            </w:r>
+          </w:p>
+        </w:tc>
+        <w:tc>
+          <w:tcPr>
+            <w:tcW w:w="2926" w:type="dxa"/>
+          </w:tcPr>
+          <w:p>
+            <w:pPr>
+              <w:pStyle w:val="TableParagraph"/>
+              <w:ind w:left="113" w:right="103"/>
+              <w:jc w:val="center"/>
+              <w:rPr>
+                <w:sz w:val="24"/>
+              </w:rPr>
+            </w:pPr>
+            <w:r>
+              <w:rPr>
+                <w:sz w:val="24"/>
+              </w:rPr>
+              <w:t>Void</w:t>
+            </w:r>
+          </w:p>
+        </w:tc>
+        <w:tc>
+          <w:tcPr>
+            <w:tcW w:w="2929" w:type="dxa"/>
+          </w:tcPr>
+          <w:p>
+            <w:pPr>
+              <w:pStyle w:val="TableParagraph"/>
+              <w:ind w:left="101" w:right="96"/>
+              <w:jc w:val="center"/>
+              <w:rPr>
+                <w:sz w:val="24"/>
+              </w:rPr>
+            </w:pPr>
+            <w:r>
+              <w:rPr>
+                <w:sz w:val="24"/>
+              </w:rPr>
+              <w:t>Adicionar mais produtos ao carrinho.</w:t>
+            </w:r>
+          </w:p>
+        </w:tc>
+      </w:tr>
+    </w:tbl>
+    <w:p>
+      <w:pPr>
+        <w:rPr>
+          <w:rFonts w:ascii="Arial" w:eastAsia="Arial" w:hAnsi="Arial" w:cs="Arial"/>
+          <w:sz w:val="28"/>
+        </w:rPr>
+      </w:pPr>
+    </w:p>
+    <w:p>
+      <w:pPr>
+        <w:pStyle w:val="Ttulo4"/>
+        <w:numPr>
+          <w:ilvl w:val="0"/>
+          <w:numId w:val="7"/>
+        </w:numPr>
+        <w:ind w:left="2410"/>
+        <w:jc w:val="both"/>
+        <w:rPr>
+          <w:rFonts w:ascii="Arial" w:eastAsia="Arial" w:hAnsi="Arial" w:cs="Arial"/>
+          <w:b/>
+          <w:i w:val="0"/>
+          <w:color w:val="auto"/>
+          <w:sz w:val="28"/>
+        </w:rPr>
+      </w:pPr>
+      <w:r>
+        <w:rPr>
+          <w:rFonts w:ascii="Arial" w:eastAsia="Arial" w:hAnsi="Arial" w:cs="Arial"/>
+          <w:b/>
+          <w:i w:val="0"/>
+          <w:color w:val="auto"/>
+          <w:sz w:val="28"/>
+        </w:rPr>
+        <w:t xml:space="preserve">Classe </w:t>
+      </w:r>
+      <w:r>
+        <w:rPr>
+          <w:rFonts w:ascii="Arial" w:eastAsia="Arial" w:hAnsi="Arial" w:cs="Arial"/>
+          <w:b/>
+          <w:i w:val="0"/>
+          <w:color w:val="auto"/>
+          <w:sz w:val="28"/>
+        </w:rPr>
+        <w:t>produto</w:t>
+      </w:r>
+      <w:r>
+        <w:rPr>
+          <w:rFonts w:ascii="Arial" w:eastAsia="Arial" w:hAnsi="Arial" w:cs="Arial"/>
+          <w:b/>
+          <w:i w:val="0"/>
+          <w:color w:val="auto"/>
+          <w:sz w:val="28"/>
+        </w:rPr>
+        <w:t>:</w:t>
+      </w:r>
+    </w:p>
+    <w:p>
+      <w:pPr>
+        <w:pStyle w:val="Corpodetexto"/>
+        <w:rPr>
+          <w:rFonts w:ascii="Arial"/>
+          <w:b/>
+          <w:sz w:val="20"/>
+        </w:rPr>
+      </w:pPr>
+    </w:p>
+    <w:p>
+      <w:pPr>
+        <w:pStyle w:val="Corpodetexto"/>
+        <w:rPr>
+          <w:rFonts w:ascii="Arial"/>
+          <w:b/>
+          <w:sz w:val="28"/>
+        </w:rPr>
+      </w:pPr>
+    </w:p>
+    <w:tbl>
+      <w:tblPr>
+        <w:tblStyle w:val="TableNormal"/>
+        <w:tblW w:w="0" w:type="auto"/>
+        <w:tblInd w:w="1012" w:type="dxa"/>
+        <w:tblBorders>
+          <w:top w:val="single" w:sz="4" w:space="0" w:color="000000"/>
+          <w:left w:val="single" w:sz="4" w:space="0" w:color="000000"/>
+          <w:bottom w:val="single" w:sz="4" w:space="0" w:color="000000"/>
+          <w:right w:val="single" w:sz="4" w:space="0" w:color="000000"/>
+          <w:insideH w:val="single" w:sz="4" w:space="0" w:color="000000"/>
+          <w:insideV w:val="single" w:sz="4" w:space="0" w:color="000000"/>
+        </w:tblBorders>
+        <w:tblLayout w:type="fixed"/>
+        <w:tblLook w:val="01E0" w:firstRow="1" w:lastRow="1" w:firstColumn="1" w:lastColumn="1" w:noHBand="0" w:noVBand="0"/>
+      </w:tblPr>
+      <w:tblGrid>
+        <w:gridCol w:w="2926"/>
+        <w:gridCol w:w="2926"/>
+        <w:gridCol w:w="2929"/>
+      </w:tblGrid>
+      <w:tr>
+        <w:trPr>
+          <w:trHeight w:val="412"/>
+        </w:trPr>
+        <w:tc>
+          <w:tcPr>
+            <w:tcW w:w="2926" w:type="dxa"/>
+          </w:tcPr>
+          <w:p>
+            <w:pPr>
+              <w:pStyle w:val="TableParagraph"/>
+              <w:ind w:left="112" w:right="107"/>
+              <w:jc w:val="center"/>
+              <w:rPr>
+                <w:rFonts w:ascii="Arial"/>
+                <w:b/>
+                <w:sz w:val="24"/>
+              </w:rPr>
+            </w:pPr>
+            <w:r>
+              <w:rPr>
+                <w:rFonts w:ascii="Arial"/>
+                <w:b/>
+                <w:sz w:val="24"/>
+              </w:rPr>
+              <w:t>Atributos</w:t>
+            </w:r>
+          </w:p>
+        </w:tc>
+        <w:tc>
+          <w:tcPr>
+            <w:tcW w:w="2926" w:type="dxa"/>
+          </w:tcPr>
+          <w:p>
+            <w:pPr>
+              <w:pStyle w:val="TableParagraph"/>
+              <w:ind w:left="113" w:right="104"/>
+              <w:jc w:val="center"/>
+              <w:rPr>
+                <w:rFonts w:ascii="Arial"/>
+                <w:b/>
+                <w:sz w:val="24"/>
+              </w:rPr>
+            </w:pPr>
+            <w:r>
+              <w:rPr>
+                <w:rFonts w:ascii="Arial"/>
+                <w:b/>
+                <w:sz w:val="24"/>
+              </w:rPr>
+              <w:t>Tipo</w:t>
+            </w:r>
+          </w:p>
+        </w:tc>
+        <w:tc>
+          <w:tcPr>
+            <w:tcW w:w="2929" w:type="dxa"/>
+          </w:tcPr>
+          <w:p>
+            <w:pPr>
+              <w:pStyle w:val="TableParagraph"/>
+              <w:ind w:left="104" w:right="96"/>
+              <w:jc w:val="center"/>
+              <w:rPr>
+                <w:rFonts w:ascii="Arial"/>
+                <w:b/>
+                <w:sz w:val="24"/>
+              </w:rPr>
+            </w:pPr>
+            <w:r>
+              <w:rPr>
+                <w:rFonts w:ascii="Arial"/>
+                <w:b/>
+                <w:sz w:val="24"/>
+              </w:rPr>
+              <w:t>Detalhamento</w:t>
+            </w:r>
+          </w:p>
+        </w:tc>
+      </w:tr>
+      <w:tr>
+        <w:trPr>
+          <w:trHeight w:val="830"/>
+        </w:trPr>
+        <w:tc>
+          <w:tcPr>
+            <w:tcW w:w="2926" w:type="dxa"/>
+          </w:tcPr>
+          <w:p>
+            <w:pPr>
+              <w:pStyle w:val="TableParagraph"/>
+              <w:ind w:left="112" w:right="107"/>
+              <w:jc w:val="center"/>
+              <w:rPr>
+                <w:sz w:val="24"/>
+              </w:rPr>
+            </w:pPr>
+            <w:r>
+              <w:rPr>
+                <w:sz w:val="24"/>
+              </w:rPr>
+              <w:t>i</w:t>
+            </w:r>
+            <w:r>
+              <w:rPr>
+                <w:sz w:val="24"/>
+              </w:rPr>
+              <w:t>d_produto</w:t>
+            </w:r>
+          </w:p>
+        </w:tc>
+        <w:tc>
+          <w:tcPr>
+            <w:tcW w:w="2926" w:type="dxa"/>
+          </w:tcPr>
+          <w:p>
+            <w:pPr>
+              <w:pStyle w:val="TableParagraph"/>
+              <w:ind w:left="113" w:right="103"/>
+              <w:jc w:val="center"/>
+              <w:rPr>
+                <w:sz w:val="24"/>
+              </w:rPr>
+            </w:pPr>
+            <w:r>
+              <w:rPr>
+                <w:sz w:val="24"/>
+              </w:rPr>
+              <w:t>int</w:t>
+            </w:r>
+          </w:p>
+        </w:tc>
+        <w:tc>
+          <w:tcPr>
+            <w:tcW w:w="2929" w:type="dxa"/>
+          </w:tcPr>
+          <w:p>
+            <w:pPr>
+              <w:pStyle w:val="TableParagraph"/>
+              <w:ind w:left="104" w:right="96"/>
+              <w:jc w:val="center"/>
+              <w:rPr>
+                <w:sz w:val="24"/>
+              </w:rPr>
+            </w:pPr>
+            <w:r>
+              <w:rPr>
+                <w:sz w:val="24"/>
+              </w:rPr>
+              <w:t>ID de identificação do produto.</w:t>
+            </w:r>
+          </w:p>
+        </w:tc>
+      </w:tr>
+      <w:tr>
+        <w:trPr>
+          <w:trHeight w:val="830"/>
+        </w:trPr>
+        <w:tc>
+          <w:tcPr>
+            <w:tcW w:w="2926" w:type="dxa"/>
+          </w:tcPr>
+          <w:p>
+            <w:pPr>
+              <w:pStyle w:val="TableParagraph"/>
+              <w:ind w:left="112" w:right="107"/>
+              <w:jc w:val="center"/>
+              <w:rPr>
+                <w:sz w:val="24"/>
+              </w:rPr>
+            </w:pPr>
+            <w:r>
+              <w:rPr>
+                <w:sz w:val="24"/>
+              </w:rPr>
+              <w:t>nome</w:t>
+            </w:r>
+          </w:p>
+        </w:tc>
+        <w:tc>
+          <w:tcPr>
+            <w:tcW w:w="2926" w:type="dxa"/>
+          </w:tcPr>
+          <w:p>
+            <w:pPr>
+              <w:pStyle w:val="TableParagraph"/>
+              <w:ind w:left="113" w:right="103"/>
+              <w:jc w:val="center"/>
+              <w:rPr>
+                <w:sz w:val="24"/>
+              </w:rPr>
+            </w:pPr>
+            <w:r>
+              <w:rPr>
+                <w:sz w:val="24"/>
+              </w:rPr>
+              <w:t>char</w:t>
+            </w:r>
+          </w:p>
+        </w:tc>
+        <w:tc>
+          <w:tcPr>
+            <w:tcW w:w="2929" w:type="dxa"/>
+          </w:tcPr>
+          <w:p>
+            <w:pPr>
+              <w:pStyle w:val="TableParagraph"/>
+              <w:ind w:left="104" w:right="96"/>
+              <w:jc w:val="center"/>
+              <w:rPr>
+                <w:sz w:val="24"/>
+              </w:rPr>
+            </w:pPr>
+            <w:r>
+              <w:rPr>
+                <w:sz w:val="24"/>
+              </w:rPr>
+              <w:t>Informa o nome</w:t>
+            </w:r>
+            <w:r>
+              <w:rPr>
+                <w:sz w:val="24"/>
+              </w:rPr>
+              <w:t>.</w:t>
+            </w:r>
+          </w:p>
+        </w:tc>
+      </w:tr>
+      <w:tr>
+        <w:trPr>
+          <w:trHeight w:val="830"/>
+        </w:trPr>
+        <w:tc>
+          <w:tcPr>
+            <w:tcW w:w="2926" w:type="dxa"/>
+          </w:tcPr>
+          <w:p>
+            <w:pPr>
+              <w:pStyle w:val="TableParagraph"/>
+              <w:ind w:left="112" w:right="107"/>
+              <w:jc w:val="center"/>
+              <w:rPr>
+                <w:sz w:val="24"/>
+              </w:rPr>
+            </w:pPr>
+            <w:r>
+              <w:rPr>
+                <w:sz w:val="24"/>
+              </w:rPr>
+              <w:t>descricao</w:t>
+            </w:r>
+          </w:p>
+        </w:tc>
+        <w:tc>
+          <w:tcPr>
+            <w:tcW w:w="2926" w:type="dxa"/>
+          </w:tcPr>
+          <w:p>
+            <w:pPr>
+              <w:pStyle w:val="TableParagraph"/>
+              <w:ind w:left="113" w:right="103"/>
+              <w:jc w:val="center"/>
+              <w:rPr>
+                <w:sz w:val="24"/>
+              </w:rPr>
+            </w:pPr>
+            <w:r>
+              <w:rPr>
+                <w:sz w:val="24"/>
+              </w:rPr>
+              <w:t>char</w:t>
+            </w:r>
+          </w:p>
+        </w:tc>
+        <w:tc>
+          <w:tcPr>
+            <w:tcW w:w="2929" w:type="dxa"/>
+          </w:tcPr>
+          <w:p>
+            <w:pPr>
+              <w:pStyle w:val="TableParagraph"/>
+              <w:ind w:left="104" w:right="96"/>
+              <w:jc w:val="center"/>
+              <w:rPr>
+                <w:sz w:val="24"/>
+              </w:rPr>
+            </w:pPr>
+            <w:r>
+              <w:rPr>
+                <w:sz w:val="24"/>
+              </w:rPr>
+              <w:t>Informa a descrição.</w:t>
+            </w:r>
+          </w:p>
+        </w:tc>
+      </w:tr>
+      <w:tr>
+        <w:trPr>
+          <w:trHeight w:val="830"/>
+        </w:trPr>
+        <w:tc>
+          <w:tcPr>
+            <w:tcW w:w="2926" w:type="dxa"/>
+          </w:tcPr>
+          <w:p>
+            <w:pPr>
+              <w:pStyle w:val="TableParagraph"/>
+              <w:ind w:left="113" w:right="105"/>
+              <w:jc w:val="center"/>
+              <w:rPr>
+                <w:sz w:val="24"/>
+              </w:rPr>
+            </w:pPr>
+            <w:r>
+              <w:rPr>
+                <w:sz w:val="24"/>
+              </w:rPr>
+              <w:t>preco</w:t>
+            </w:r>
+          </w:p>
+        </w:tc>
+        <w:tc>
+          <w:tcPr>
+            <w:tcW w:w="2926" w:type="dxa"/>
+          </w:tcPr>
+          <w:p>
+            <w:pPr>
+              <w:pStyle w:val="TableParagraph"/>
+              <w:ind w:left="113" w:right="103"/>
+              <w:jc w:val="center"/>
+              <w:rPr>
+                <w:sz w:val="24"/>
+              </w:rPr>
+            </w:pPr>
+            <w:r>
+              <w:rPr>
+                <w:sz w:val="24"/>
+              </w:rPr>
+              <w:t>Double</w:t>
+            </w:r>
+          </w:p>
+        </w:tc>
+        <w:tc>
+          <w:tcPr>
+            <w:tcW w:w="2929" w:type="dxa"/>
+          </w:tcPr>
+          <w:p>
+            <w:pPr>
+              <w:pStyle w:val="TableParagraph"/>
+              <w:ind w:left="101" w:right="96"/>
+              <w:jc w:val="center"/>
+              <w:rPr>
+                <w:sz w:val="24"/>
+              </w:rPr>
+            </w:pPr>
+            <w:r>
+              <w:rPr>
+                <w:sz w:val="24"/>
+              </w:rPr>
+              <w:t>Preço do produto.</w:t>
+            </w:r>
+          </w:p>
+        </w:tc>
+      </w:tr>
+      <w:tr>
+        <w:trPr>
+          <w:trHeight w:val="830"/>
+        </w:trPr>
+        <w:tc>
+          <w:tcPr>
+            <w:tcW w:w="2926" w:type="dxa"/>
+          </w:tcPr>
+          <w:p>
+            <w:pPr>
+              <w:pStyle w:val="TableParagraph"/>
+              <w:ind w:left="113" w:right="105"/>
+              <w:jc w:val="center"/>
+              <w:rPr>
+                <w:sz w:val="24"/>
+              </w:rPr>
+            </w:pPr>
+            <w:r>
+              <w:rPr>
+                <w:sz w:val="24"/>
+              </w:rPr>
+              <w:t>estoque</w:t>
+            </w:r>
+          </w:p>
+        </w:tc>
+        <w:tc>
+          <w:tcPr>
+            <w:tcW w:w="2926" w:type="dxa"/>
+          </w:tcPr>
+          <w:p>
+            <w:pPr>
+              <w:pStyle w:val="TableParagraph"/>
+              <w:ind w:left="113" w:right="103"/>
+              <w:jc w:val="center"/>
+              <w:rPr>
+                <w:sz w:val="24"/>
+              </w:rPr>
+            </w:pPr>
+            <w:r>
+              <w:rPr>
+                <w:sz w:val="24"/>
+              </w:rPr>
+              <w:t>Int</w:t>
+            </w:r>
+          </w:p>
+        </w:tc>
+        <w:tc>
+          <w:tcPr>
+            <w:tcW w:w="2929" w:type="dxa"/>
+          </w:tcPr>
+          <w:p>
+            <w:pPr>
+              <w:pStyle w:val="TableParagraph"/>
+              <w:ind w:left="101" w:right="96"/>
+              <w:jc w:val="center"/>
+              <w:rPr>
+                <w:sz w:val="24"/>
+              </w:rPr>
+            </w:pPr>
+            <w:r>
+              <w:rPr>
+                <w:sz w:val="24"/>
+              </w:rPr>
+              <w:t>Informa a quantidade do produto que tem em estoque.</w:t>
+            </w:r>
+          </w:p>
+        </w:tc>
+      </w:tr>
+      <w:tr>
+        <w:trPr>
+          <w:trHeight w:val="830"/>
+        </w:trPr>
+        <w:tc>
+          <w:tcPr>
+            <w:tcW w:w="2926" w:type="dxa"/>
+          </w:tcPr>
+          <w:p>
+            <w:pPr>
+              <w:pStyle w:val="TableParagraph"/>
+              <w:ind w:left="113" w:right="105"/>
+              <w:jc w:val="center"/>
+              <w:rPr>
+                <w:sz w:val="24"/>
+              </w:rPr>
+            </w:pPr>
+            <w:r>
+              <w:rPr>
+                <w:sz w:val="24"/>
+              </w:rPr>
+              <w:t>imagem</w:t>
+            </w:r>
+          </w:p>
+        </w:tc>
+        <w:tc>
+          <w:tcPr>
+            <w:tcW w:w="2926" w:type="dxa"/>
+          </w:tcPr>
+          <w:p>
+            <w:pPr>
+              <w:pStyle w:val="TableParagraph"/>
+              <w:ind w:left="113" w:right="103"/>
+              <w:jc w:val="center"/>
+              <w:rPr>
+                <w:sz w:val="24"/>
+              </w:rPr>
+            </w:pPr>
+            <w:r>
+              <w:rPr>
+                <w:sz w:val="24"/>
+              </w:rPr>
+              <w:t>Char</w:t>
+            </w:r>
+          </w:p>
+        </w:tc>
+        <w:tc>
+          <w:tcPr>
+            <w:tcW w:w="2929" w:type="dxa"/>
+          </w:tcPr>
+          <w:p>
+            <w:pPr>
+              <w:pStyle w:val="TableParagraph"/>
+              <w:ind w:left="101" w:right="96"/>
+              <w:jc w:val="center"/>
+              <w:rPr>
+                <w:sz w:val="24"/>
+              </w:rPr>
+            </w:pPr>
+            <w:r>
+              <w:rPr>
+                <w:sz w:val="24"/>
+              </w:rPr>
+              <w:t>Armazena o caminho da imagem do produto.</w:t>
+            </w:r>
+          </w:p>
+        </w:tc>
+      </w:tr>
+      <w:tr>
+        <w:trPr>
+          <w:trHeight w:val="518"/>
+        </w:trPr>
+        <w:tc>
+          <w:tcPr>
+            <w:tcW w:w="2926" w:type="dxa"/>
+          </w:tcPr>
+          <w:p>
+            <w:pPr>
+              <w:pStyle w:val="TableParagraph"/>
+              <w:ind w:left="113" w:right="105"/>
+              <w:jc w:val="center"/>
+              <w:rPr>
+                <w:sz w:val="24"/>
+              </w:rPr>
+            </w:pPr>
+            <w:r>
+              <w:rPr>
+                <w:rFonts w:ascii="Arial" w:hAnsi="Arial"/>
+                <w:b/>
+                <w:sz w:val="24"/>
+              </w:rPr>
+              <w:t>Método</w:t>
+            </w:r>
+          </w:p>
+        </w:tc>
+        <w:tc>
+          <w:tcPr>
+            <w:tcW w:w="2926" w:type="dxa"/>
+          </w:tcPr>
+          <w:p>
+            <w:pPr>
+              <w:pStyle w:val="TableParagraph"/>
+              <w:ind w:left="113" w:right="103"/>
+              <w:jc w:val="center"/>
+              <w:rPr>
+                <w:sz w:val="24"/>
+              </w:rPr>
+            </w:pPr>
+            <w:r>
+              <w:rPr>
+                <w:rFonts w:ascii="Arial"/>
+                <w:b/>
+                <w:sz w:val="24"/>
+              </w:rPr>
+              <w:t>Tipo</w:t>
+            </w:r>
+          </w:p>
+        </w:tc>
+        <w:tc>
+          <w:tcPr>
+            <w:tcW w:w="2929" w:type="dxa"/>
+          </w:tcPr>
+          <w:p>
+            <w:pPr>
+              <w:pStyle w:val="TableParagraph"/>
+              <w:ind w:left="101" w:right="96"/>
+              <w:jc w:val="center"/>
+              <w:rPr>
+                <w:sz w:val="24"/>
+              </w:rPr>
+            </w:pPr>
+            <w:r>
+              <w:rPr>
+                <w:rFonts w:ascii="Arial"/>
+                <w:b/>
+                <w:sz w:val="24"/>
+              </w:rPr>
+              <w:t>Detalhamento</w:t>
+            </w:r>
+          </w:p>
+        </w:tc>
+      </w:tr>
+      <w:tr>
+        <w:trPr>
+          <w:trHeight w:val="830"/>
+        </w:trPr>
+        <w:tc>
+          <w:tcPr>
+            <w:tcW w:w="2926" w:type="dxa"/>
+          </w:tcPr>
+          <w:p>
+            <w:pPr>
+              <w:pStyle w:val="TableParagraph"/>
+              <w:ind w:left="113" w:right="105"/>
+              <w:jc w:val="center"/>
+              <w:rPr>
+                <w:sz w:val="24"/>
+              </w:rPr>
+            </w:pPr>
+            <w:r>
+              <w:rPr>
+                <w:sz w:val="24"/>
+              </w:rPr>
+              <w:t>cadastrar_produto</w:t>
+            </w:r>
+          </w:p>
+        </w:tc>
+        <w:tc>
+          <w:tcPr>
+            <w:tcW w:w="2926" w:type="dxa"/>
+          </w:tcPr>
+          <w:p>
+            <w:pPr>
+              <w:pStyle w:val="TableParagraph"/>
+              <w:ind w:left="113" w:right="103"/>
+              <w:jc w:val="center"/>
+              <w:rPr>
+                <w:sz w:val="24"/>
+              </w:rPr>
+            </w:pPr>
+            <w:r>
+              <w:rPr>
+                <w:sz w:val="24"/>
+              </w:rPr>
+              <w:t>Void</w:t>
+            </w:r>
+          </w:p>
+        </w:tc>
+        <w:tc>
+          <w:tcPr>
+            <w:tcW w:w="2929" w:type="dxa"/>
+          </w:tcPr>
+          <w:p>
+            <w:pPr>
+              <w:pStyle w:val="TableParagraph"/>
+              <w:ind w:left="101" w:right="96"/>
+              <w:jc w:val="center"/>
+              <w:rPr>
+                <w:sz w:val="24"/>
+              </w:rPr>
+            </w:pPr>
+            <w:r>
+              <w:rPr>
+                <w:sz w:val="24"/>
+              </w:rPr>
+              <w:t>Cadastra um novo produto no banco de dados.</w:t>
+            </w:r>
+          </w:p>
+        </w:tc>
+      </w:tr>
+      <w:tr>
+        <w:trPr>
+          <w:trHeight w:val="830"/>
+        </w:trPr>
+        <w:tc>
+          <w:tcPr>
+            <w:tcW w:w="2926" w:type="dxa"/>
+          </w:tcPr>
+          <w:p>
+            <w:pPr>
+              <w:pStyle w:val="TableParagraph"/>
+              <w:ind w:left="113" w:right="105"/>
+              <w:jc w:val="center"/>
+              <w:rPr>
+                <w:sz w:val="24"/>
+              </w:rPr>
+            </w:pPr>
+            <w:r>
+              <w:rPr>
+                <w:sz w:val="24"/>
+              </w:rPr>
+              <w:t>recuperar_produto</w:t>
+            </w:r>
+          </w:p>
+        </w:tc>
+        <w:tc>
+          <w:tcPr>
+            <w:tcW w:w="2926" w:type="dxa"/>
+          </w:tcPr>
+          <w:p>
+            <w:pPr>
+              <w:pStyle w:val="TableParagraph"/>
+              <w:ind w:left="113" w:right="103"/>
+              <w:jc w:val="center"/>
+              <w:rPr>
+                <w:sz w:val="24"/>
+              </w:rPr>
+            </w:pPr>
+            <w:r>
+              <w:rPr>
+                <w:sz w:val="24"/>
+              </w:rPr>
+              <w:t>Void</w:t>
+            </w:r>
+          </w:p>
+        </w:tc>
+        <w:tc>
+          <w:tcPr>
+            <w:tcW w:w="2929" w:type="dxa"/>
+          </w:tcPr>
+          <w:p>
+            <w:pPr>
+              <w:pStyle w:val="TableParagraph"/>
+              <w:ind w:left="101" w:right="96"/>
+              <w:jc w:val="center"/>
+              <w:rPr>
+                <w:sz w:val="24"/>
+              </w:rPr>
+            </w:pPr>
+            <w:r>
+              <w:rPr>
+                <w:sz w:val="24"/>
+              </w:rPr>
+              <w:t>Recuperar os dados do produto que está no banco de dados</w:t>
+            </w:r>
+            <w:r>
+              <w:rPr>
+                <w:sz w:val="24"/>
+              </w:rPr>
+              <w:t>.</w:t>
+            </w:r>
+          </w:p>
+        </w:tc>
+      </w:tr>
+      <w:tr>
+        <w:trPr>
+          <w:trHeight w:val="830"/>
+        </w:trPr>
+        <w:tc>
+          <w:tcPr>
+            <w:tcW w:w="2926" w:type="dxa"/>
+          </w:tcPr>
+          <w:p>
+            <w:pPr>
+              <w:pStyle w:val="TableParagraph"/>
+              <w:ind w:left="113" w:right="105"/>
+              <w:jc w:val="center"/>
+              <w:rPr>
+                <w:sz w:val="24"/>
+              </w:rPr>
+            </w:pPr>
+            <w:r>
+              <w:rPr>
+                <w:sz w:val="24"/>
+              </w:rPr>
+              <w:t>excluir_produto</w:t>
+            </w:r>
+          </w:p>
+        </w:tc>
+        <w:tc>
+          <w:tcPr>
+            <w:tcW w:w="2926" w:type="dxa"/>
+          </w:tcPr>
+          <w:p>
+            <w:pPr>
+              <w:pStyle w:val="TableParagraph"/>
+              <w:ind w:left="113" w:right="103"/>
+              <w:jc w:val="center"/>
+              <w:rPr>
+                <w:sz w:val="24"/>
+              </w:rPr>
+            </w:pPr>
+            <w:r>
+              <w:rPr>
+                <w:sz w:val="24"/>
+              </w:rPr>
+              <w:t>Void</w:t>
+            </w:r>
+          </w:p>
+        </w:tc>
+        <w:tc>
+          <w:tcPr>
+            <w:tcW w:w="2929" w:type="dxa"/>
+          </w:tcPr>
+          <w:p>
+            <w:pPr>
+              <w:pStyle w:val="TableParagraph"/>
+              <w:ind w:left="101" w:right="96"/>
+              <w:jc w:val="center"/>
+              <w:rPr>
+                <w:sz w:val="24"/>
+              </w:rPr>
+            </w:pPr>
+            <w:r>
+              <w:rPr>
+                <w:sz w:val="24"/>
+              </w:rPr>
+              <w:t>Excluir um produto do banco de dados</w:t>
+            </w:r>
+            <w:r>
+              <w:rPr>
+                <w:sz w:val="24"/>
+              </w:rPr>
+              <w:t>.</w:t>
+            </w:r>
+          </w:p>
+        </w:tc>
+      </w:tr>
+      <w:tr>
+        <w:trPr>
+          <w:trHeight w:val="830"/>
+        </w:trPr>
+        <w:tc>
+          <w:tcPr>
+            <w:tcW w:w="2926" w:type="dxa"/>
+          </w:tcPr>
+          <w:p>
+            <w:pPr>
+              <w:pStyle w:val="TableParagraph"/>
+              <w:ind w:left="113" w:right="105"/>
+              <w:jc w:val="center"/>
+              <w:rPr>
+                <w:sz w:val="24"/>
+              </w:rPr>
+            </w:pPr>
+            <w:r>
+              <w:t>edita_produto</w:t>
+            </w:r>
+          </w:p>
+        </w:tc>
+        <w:tc>
+          <w:tcPr>
+            <w:tcW w:w="2926" w:type="dxa"/>
+          </w:tcPr>
+          <w:p>
+            <w:pPr>
+              <w:pStyle w:val="TableParagraph"/>
+              <w:ind w:left="113" w:right="103"/>
+              <w:jc w:val="center"/>
+              <w:rPr>
+                <w:sz w:val="24"/>
+              </w:rPr>
+            </w:pPr>
+            <w:r>
+              <w:rPr>
+                <w:sz w:val="24"/>
+              </w:rPr>
+              <w:t>Void</w:t>
+            </w:r>
+          </w:p>
+        </w:tc>
+        <w:tc>
+          <w:tcPr>
+            <w:tcW w:w="2929" w:type="dxa"/>
+          </w:tcPr>
+          <w:p>
+            <w:pPr>
+              <w:pStyle w:val="TableParagraph"/>
+              <w:ind w:left="101" w:right="96"/>
+              <w:jc w:val="center"/>
+              <w:rPr>
+                <w:sz w:val="24"/>
+              </w:rPr>
+            </w:pPr>
+            <w:r>
+              <w:rPr>
+                <w:sz w:val="24"/>
+              </w:rPr>
+              <w:t>Realiza um update no banco de dados atualizando ou inserindo novos dados.</w:t>
+            </w:r>
+          </w:p>
+        </w:tc>
+      </w:tr>
+    </w:tbl>
+    <w:p>
+      <w:pPr>
+        <w:rPr>
+          <w:rFonts w:ascii="Arial" w:eastAsia="Arial" w:hAnsi="Arial" w:cs="Arial"/>
+          <w:sz w:val="28"/>
+        </w:rPr>
+      </w:pPr>
+    </w:p>
+    <w:p>
+      <w:pPr>
+        <w:rPr>
+          <w:rFonts w:ascii="Arial" w:eastAsia="Arial" w:hAnsi="Arial" w:cs="Arial"/>
+          <w:sz w:val="28"/>
+        </w:rPr>
+      </w:pPr>
+    </w:p>
+    <w:p>
+      <w:pPr>
+        <w:pStyle w:val="Ttulo4"/>
+        <w:numPr>
+          <w:ilvl w:val="0"/>
+          <w:numId w:val="7"/>
+        </w:numPr>
+        <w:ind w:left="2410"/>
+        <w:jc w:val="both"/>
+        <w:rPr>
+          <w:rFonts w:ascii="Arial" w:eastAsia="Arial" w:hAnsi="Arial" w:cs="Arial"/>
+          <w:b/>
+          <w:i w:val="0"/>
+          <w:color w:val="auto"/>
+          <w:sz w:val="28"/>
+        </w:rPr>
+      </w:pPr>
+      <w:r>
+        <w:rPr>
+          <w:rFonts w:ascii="Arial" w:eastAsia="Arial" w:hAnsi="Arial" w:cs="Arial"/>
+          <w:b/>
+          <w:i w:val="0"/>
+          <w:color w:val="auto"/>
+          <w:sz w:val="28"/>
+        </w:rPr>
+        <w:lastRenderedPageBreak/>
+        <w:t>Classe pedido</w:t>
+      </w:r>
+      <w:r>
+        <w:rPr>
+          <w:rFonts w:ascii="Arial" w:eastAsia="Arial" w:hAnsi="Arial" w:cs="Arial"/>
+          <w:b/>
+          <w:i w:val="0"/>
+          <w:color w:val="auto"/>
+          <w:sz w:val="28"/>
+        </w:rPr>
+        <w:t>:</w:t>
+      </w:r>
+    </w:p>
+    <w:p>
+      <w:pPr>
+        <w:pStyle w:val="Corpodetexto"/>
+        <w:rPr>
+          <w:rFonts w:ascii="Arial"/>
+          <w:b/>
+          <w:sz w:val="20"/>
+        </w:rPr>
+      </w:pPr>
+    </w:p>
+    <w:p>
+      <w:pPr>
+        <w:pStyle w:val="Corpodetexto"/>
+        <w:rPr>
+          <w:rFonts w:ascii="Arial"/>
+          <w:b/>
+          <w:sz w:val="28"/>
+        </w:rPr>
+      </w:pPr>
+    </w:p>
+    <w:tbl>
+      <w:tblPr>
+        <w:tblStyle w:val="TableNormal"/>
+        <w:tblW w:w="0" w:type="auto"/>
+        <w:tblInd w:w="1012" w:type="dxa"/>
+        <w:tblBorders>
+          <w:top w:val="single" w:sz="4" w:space="0" w:color="000000"/>
+          <w:left w:val="single" w:sz="4" w:space="0" w:color="000000"/>
+          <w:bottom w:val="single" w:sz="4" w:space="0" w:color="000000"/>
+          <w:right w:val="single" w:sz="4" w:space="0" w:color="000000"/>
+          <w:insideH w:val="single" w:sz="4" w:space="0" w:color="000000"/>
+          <w:insideV w:val="single" w:sz="4" w:space="0" w:color="000000"/>
+        </w:tblBorders>
+        <w:tblLayout w:type="fixed"/>
+        <w:tblLook w:val="01E0" w:firstRow="1" w:lastRow="1" w:firstColumn="1" w:lastColumn="1" w:noHBand="0" w:noVBand="0"/>
+      </w:tblPr>
+      <w:tblGrid>
+        <w:gridCol w:w="2926"/>
+        <w:gridCol w:w="2926"/>
+        <w:gridCol w:w="2929"/>
+      </w:tblGrid>
+      <w:tr>
+        <w:trPr>
+          <w:trHeight w:val="412"/>
+        </w:trPr>
+        <w:tc>
+          <w:tcPr>
+            <w:tcW w:w="2926" w:type="dxa"/>
+          </w:tcPr>
+          <w:p>
+            <w:pPr>
+              <w:pStyle w:val="TableParagraph"/>
+              <w:ind w:left="112" w:right="107"/>
+              <w:jc w:val="center"/>
+              <w:rPr>
+                <w:rFonts w:ascii="Arial"/>
+                <w:b/>
+                <w:sz w:val="24"/>
+              </w:rPr>
+            </w:pPr>
+            <w:r>
+              <w:rPr>
+                <w:rFonts w:ascii="Arial"/>
+                <w:b/>
+                <w:sz w:val="24"/>
+              </w:rPr>
+              <w:t>Atributos</w:t>
+            </w:r>
+          </w:p>
+        </w:tc>
+        <w:tc>
+          <w:tcPr>
+            <w:tcW w:w="2926" w:type="dxa"/>
+          </w:tcPr>
+          <w:p>
+            <w:pPr>
+              <w:pStyle w:val="TableParagraph"/>
+              <w:ind w:left="113" w:right="104"/>
+              <w:jc w:val="center"/>
+              <w:rPr>
+                <w:rFonts w:ascii="Arial"/>
+                <w:b/>
+                <w:sz w:val="24"/>
+              </w:rPr>
+            </w:pPr>
+            <w:r>
+              <w:rPr>
+                <w:rFonts w:ascii="Arial"/>
+                <w:b/>
+                <w:sz w:val="24"/>
+              </w:rPr>
+              <w:t>Tipo</w:t>
+            </w:r>
+          </w:p>
+        </w:tc>
+        <w:tc>
+          <w:tcPr>
+            <w:tcW w:w="2929" w:type="dxa"/>
+          </w:tcPr>
+          <w:p>
+            <w:pPr>
+              <w:pStyle w:val="TableParagraph"/>
+              <w:ind w:left="104" w:right="96"/>
+              <w:jc w:val="center"/>
+              <w:rPr>
+                <w:rFonts w:ascii="Arial"/>
+                <w:b/>
+                <w:sz w:val="24"/>
+              </w:rPr>
+            </w:pPr>
+            <w:r>
+              <w:rPr>
+                <w:rFonts w:ascii="Arial"/>
+                <w:b/>
+                <w:sz w:val="24"/>
+              </w:rPr>
+              <w:t>Detalhamento</w:t>
+            </w:r>
+          </w:p>
+        </w:tc>
+      </w:tr>
+      <w:tr>
+        <w:trPr>
+          <w:trHeight w:val="651"/>
+        </w:trPr>
+        <w:tc>
+          <w:tcPr>
+            <w:tcW w:w="2926" w:type="dxa"/>
+          </w:tcPr>
+          <w:p>
+            <w:pPr>
+              <w:pStyle w:val="TableParagraph"/>
+              <w:ind w:left="112" w:right="107"/>
+              <w:jc w:val="center"/>
+              <w:rPr>
+                <w:sz w:val="24"/>
+              </w:rPr>
+            </w:pPr>
+            <w:r>
+              <w:rPr>
+                <w:sz w:val="24"/>
+              </w:rPr>
+              <w:t>pedido_id</w:t>
+            </w:r>
+          </w:p>
+        </w:tc>
+        <w:tc>
+          <w:tcPr>
+            <w:tcW w:w="2926" w:type="dxa"/>
+          </w:tcPr>
+          <w:p>
+            <w:pPr>
+              <w:pStyle w:val="TableParagraph"/>
+              <w:ind w:left="113" w:right="103"/>
+              <w:jc w:val="center"/>
+              <w:rPr>
+                <w:sz w:val="24"/>
+              </w:rPr>
+            </w:pPr>
+            <w:r>
+              <w:rPr>
+                <w:sz w:val="24"/>
+              </w:rPr>
+              <w:t>int</w:t>
+            </w:r>
+          </w:p>
+        </w:tc>
+        <w:tc>
+          <w:tcPr>
+            <w:tcW w:w="2929" w:type="dxa"/>
+          </w:tcPr>
+          <w:p>
+            <w:pPr>
+              <w:pStyle w:val="TableParagraph"/>
+              <w:ind w:left="104" w:right="96"/>
+              <w:jc w:val="center"/>
+              <w:rPr>
+                <w:sz w:val="24"/>
+              </w:rPr>
+            </w:pPr>
+            <w:r>
+              <w:rPr>
+                <w:sz w:val="24"/>
+              </w:rPr>
+              <w:t>ID de identificação do pedido.</w:t>
+            </w:r>
+          </w:p>
+        </w:tc>
+      </w:tr>
+      <w:tr>
+        <w:trPr>
+          <w:trHeight w:val="574"/>
+        </w:trPr>
+        <w:tc>
+          <w:tcPr>
+            <w:tcW w:w="2926" w:type="dxa"/>
+          </w:tcPr>
+          <w:p>
+            <w:pPr>
+              <w:pStyle w:val="TableParagraph"/>
+              <w:ind w:left="112" w:right="107"/>
+              <w:jc w:val="center"/>
+              <w:rPr>
+                <w:sz w:val="24"/>
+              </w:rPr>
+            </w:pPr>
+            <w:r>
+              <w:rPr>
+                <w:sz w:val="24"/>
+              </w:rPr>
+              <w:t>data_pedido</w:t>
+            </w:r>
+          </w:p>
+        </w:tc>
+        <w:tc>
+          <w:tcPr>
+            <w:tcW w:w="2926" w:type="dxa"/>
+          </w:tcPr>
+          <w:p>
+            <w:pPr>
+              <w:pStyle w:val="TableParagraph"/>
+              <w:ind w:left="113" w:right="103"/>
+              <w:jc w:val="center"/>
+              <w:rPr>
+                <w:sz w:val="24"/>
+              </w:rPr>
+            </w:pPr>
+            <w:r>
+              <w:rPr>
+                <w:sz w:val="24"/>
+              </w:rPr>
+              <w:t>date</w:t>
+            </w:r>
+          </w:p>
+        </w:tc>
+        <w:tc>
+          <w:tcPr>
+            <w:tcW w:w="2929" w:type="dxa"/>
+          </w:tcPr>
+          <w:p>
+            <w:pPr>
+              <w:pStyle w:val="TableParagraph"/>
+              <w:ind w:left="104" w:right="96"/>
+              <w:jc w:val="center"/>
+              <w:rPr>
+                <w:sz w:val="24"/>
+              </w:rPr>
+            </w:pPr>
+            <w:r>
+              <w:rPr>
+                <w:sz w:val="24"/>
+              </w:rPr>
+              <w:t>Informa a data do pedido.</w:t>
+            </w:r>
+          </w:p>
+        </w:tc>
+      </w:tr>
+      <w:tr>
+        <w:trPr>
+          <w:trHeight w:val="554"/>
+        </w:trPr>
+        <w:tc>
+          <w:tcPr>
+            <w:tcW w:w="2926" w:type="dxa"/>
+          </w:tcPr>
+          <w:p>
+            <w:pPr>
+              <w:pStyle w:val="TableParagraph"/>
+              <w:ind w:left="113" w:right="105"/>
+              <w:jc w:val="center"/>
+              <w:rPr>
+                <w:sz w:val="24"/>
+              </w:rPr>
+            </w:pPr>
+            <w:r>
+              <w:rPr>
+                <w:sz w:val="24"/>
+              </w:rPr>
+              <w:t>endereco_entrega</w:t>
+            </w:r>
+          </w:p>
+        </w:tc>
+        <w:tc>
+          <w:tcPr>
+            <w:tcW w:w="2926" w:type="dxa"/>
+          </w:tcPr>
+          <w:p>
+            <w:pPr>
+              <w:pStyle w:val="TableParagraph"/>
+              <w:ind w:left="113" w:right="103"/>
+              <w:jc w:val="center"/>
+              <w:rPr>
+                <w:sz w:val="24"/>
+              </w:rPr>
+            </w:pPr>
+            <w:r>
+              <w:rPr>
+                <w:sz w:val="24"/>
+              </w:rPr>
+              <w:t>char</w:t>
+            </w:r>
+          </w:p>
+        </w:tc>
+        <w:tc>
+          <w:tcPr>
+            <w:tcW w:w="2929" w:type="dxa"/>
+          </w:tcPr>
+          <w:p>
+            <w:pPr>
+              <w:pStyle w:val="TableParagraph"/>
+              <w:ind w:left="101" w:right="96"/>
+              <w:jc w:val="center"/>
+              <w:rPr>
+                <w:sz w:val="24"/>
+              </w:rPr>
+            </w:pPr>
+            <w:r>
+              <w:rPr>
+                <w:sz w:val="24"/>
+              </w:rPr>
+              <w:t>Informar o endereço de entrega.</w:t>
+            </w:r>
+          </w:p>
+        </w:tc>
+      </w:tr>
+      <w:tr>
+        <w:trPr>
+          <w:trHeight w:val="566"/>
+        </w:trPr>
+        <w:tc>
+          <w:tcPr>
+            <w:tcW w:w="2926" w:type="dxa"/>
+          </w:tcPr>
+          <w:p>
+            <w:pPr>
+              <w:pStyle w:val="TableParagraph"/>
+              <w:ind w:left="113" w:right="105"/>
+              <w:jc w:val="center"/>
+              <w:rPr>
+                <w:sz w:val="24"/>
+              </w:rPr>
+            </w:pPr>
+            <w:r>
+              <w:rPr>
+                <w:sz w:val="24"/>
+              </w:rPr>
+              <w:t>valor_total</w:t>
+            </w:r>
+          </w:p>
+        </w:tc>
+        <w:tc>
+          <w:tcPr>
+            <w:tcW w:w="2926" w:type="dxa"/>
+          </w:tcPr>
+          <w:p>
+            <w:pPr>
+              <w:pStyle w:val="TableParagraph"/>
+              <w:ind w:left="113" w:right="103"/>
+              <w:jc w:val="center"/>
+              <w:rPr>
+                <w:sz w:val="24"/>
+              </w:rPr>
+            </w:pPr>
+            <w:r>
+              <w:rPr>
+                <w:sz w:val="24"/>
+              </w:rPr>
+              <w:t>char</w:t>
+            </w:r>
+          </w:p>
+        </w:tc>
+        <w:tc>
+          <w:tcPr>
+            <w:tcW w:w="2929" w:type="dxa"/>
+          </w:tcPr>
+          <w:p>
+            <w:pPr>
+              <w:pStyle w:val="TableParagraph"/>
+              <w:ind w:left="101" w:right="96"/>
+              <w:jc w:val="center"/>
+              <w:rPr>
+                <w:sz w:val="24"/>
+              </w:rPr>
+            </w:pPr>
+            <w:r>
+              <w:rPr>
+                <w:sz w:val="24"/>
+              </w:rPr>
+              <w:t>Informar o valor total do pedido.</w:t>
+            </w:r>
+          </w:p>
+        </w:tc>
+      </w:tr>
+      <w:tr>
+        <w:trPr>
+          <w:trHeight w:val="518"/>
+        </w:trPr>
+        <w:tc>
+          <w:tcPr>
+            <w:tcW w:w="2926" w:type="dxa"/>
+          </w:tcPr>
+          <w:p>
+            <w:pPr>
+              <w:pStyle w:val="TableParagraph"/>
+              <w:ind w:left="113" w:right="105"/>
+              <w:jc w:val="center"/>
+              <w:rPr>
+                <w:sz w:val="24"/>
+              </w:rPr>
+            </w:pPr>
+            <w:r>
+              <w:rPr>
+                <w:rFonts w:ascii="Arial" w:hAnsi="Arial"/>
+                <w:b/>
+                <w:sz w:val="24"/>
+              </w:rPr>
+              <w:t>Método</w:t>
+            </w:r>
+          </w:p>
+        </w:tc>
+        <w:tc>
+          <w:tcPr>
+            <w:tcW w:w="2926" w:type="dxa"/>
+          </w:tcPr>
+          <w:p>
+            <w:pPr>
+              <w:pStyle w:val="TableParagraph"/>
+              <w:ind w:left="113" w:right="103"/>
+              <w:jc w:val="center"/>
+              <w:rPr>
+                <w:sz w:val="24"/>
+              </w:rPr>
+            </w:pPr>
+            <w:r>
+              <w:rPr>
+                <w:rFonts w:ascii="Arial"/>
+                <w:b/>
+                <w:sz w:val="24"/>
+              </w:rPr>
+              <w:t>Tipo</w:t>
+            </w:r>
+          </w:p>
+        </w:tc>
+        <w:tc>
+          <w:tcPr>
+            <w:tcW w:w="2929" w:type="dxa"/>
+          </w:tcPr>
+          <w:p>
+            <w:pPr>
+              <w:pStyle w:val="TableParagraph"/>
+              <w:ind w:left="101" w:right="96"/>
+              <w:jc w:val="center"/>
+              <w:rPr>
+                <w:sz w:val="24"/>
+              </w:rPr>
+            </w:pPr>
+            <w:r>
+              <w:rPr>
+                <w:rFonts w:ascii="Arial"/>
+                <w:b/>
+                <w:sz w:val="24"/>
+              </w:rPr>
+              <w:t>Detalhamento</w:t>
+            </w:r>
+          </w:p>
+        </w:tc>
+      </w:tr>
+      <w:tr>
+        <w:trPr>
+          <w:trHeight w:val="830"/>
+        </w:trPr>
+        <w:tc>
+          <w:tcPr>
+            <w:tcW w:w="2926" w:type="dxa"/>
+          </w:tcPr>
+          <w:p>
+            <w:pPr>
+              <w:pStyle w:val="TableParagraph"/>
+              <w:ind w:left="113" w:right="105"/>
+              <w:jc w:val="center"/>
+              <w:rPr>
+                <w:sz w:val="24"/>
+              </w:rPr>
+            </w:pPr>
+            <w:r>
+              <w:rPr>
+                <w:sz w:val="24"/>
+              </w:rPr>
+              <w:t>ver_detalhes</w:t>
+            </w:r>
+          </w:p>
+        </w:tc>
+        <w:tc>
+          <w:tcPr>
+            <w:tcW w:w="2926" w:type="dxa"/>
+          </w:tcPr>
+          <w:p>
+            <w:pPr>
+              <w:pStyle w:val="TableParagraph"/>
+              <w:ind w:left="113" w:right="103"/>
+              <w:jc w:val="center"/>
+              <w:rPr>
+                <w:sz w:val="24"/>
+              </w:rPr>
+            </w:pPr>
+            <w:r>
+              <w:rPr>
+                <w:sz w:val="24"/>
+              </w:rPr>
+              <w:t>void</w:t>
+            </w:r>
+          </w:p>
+        </w:tc>
+        <w:tc>
+          <w:tcPr>
+            <w:tcW w:w="2929" w:type="dxa"/>
+          </w:tcPr>
+          <w:p>
+            <w:pPr>
+              <w:pStyle w:val="TableParagraph"/>
+              <w:ind w:left="101" w:right="96"/>
+              <w:jc w:val="center"/>
+              <w:rPr>
+                <w:sz w:val="24"/>
+              </w:rPr>
+            </w:pPr>
+            <w:r>
+              <w:rPr>
+                <w:sz w:val="24"/>
+              </w:rPr>
+              <w:t>Verificar o o pedido de forma mais detalhada.</w:t>
+            </w:r>
+          </w:p>
+        </w:tc>
+      </w:tr>
+      <w:tr>
+        <w:trPr>
+          <w:trHeight w:val="557"/>
+        </w:trPr>
+        <w:tc>
+          <w:tcPr>
+            <w:tcW w:w="2926" w:type="dxa"/>
+          </w:tcPr>
+          <w:p>
+            <w:pPr>
+              <w:pStyle w:val="TableParagraph"/>
+              <w:ind w:left="113" w:right="105"/>
+              <w:jc w:val="center"/>
+              <w:rPr>
+                <w:sz w:val="24"/>
+              </w:rPr>
+            </w:pPr>
+            <w:r>
+              <w:rPr>
+                <w:sz w:val="24"/>
+              </w:rPr>
+              <w:t>verifica_ultimo_status</w:t>
+            </w:r>
+          </w:p>
+        </w:tc>
+        <w:tc>
+          <w:tcPr>
+            <w:tcW w:w="2926" w:type="dxa"/>
+          </w:tcPr>
+          <w:p>
+            <w:pPr>
+              <w:pStyle w:val="TableParagraph"/>
+              <w:ind w:left="113" w:right="103"/>
+              <w:jc w:val="center"/>
+              <w:rPr>
+                <w:sz w:val="24"/>
+              </w:rPr>
+            </w:pPr>
+            <w:r>
+              <w:rPr>
+                <w:sz w:val="24"/>
+              </w:rPr>
+              <w:t>char</w:t>
+            </w:r>
+          </w:p>
+        </w:tc>
+        <w:tc>
+          <w:tcPr>
+            <w:tcW w:w="2929" w:type="dxa"/>
+          </w:tcPr>
+          <w:p>
+            <w:pPr>
+              <w:pStyle w:val="TableParagraph"/>
+              <w:ind w:left="101" w:right="96"/>
+              <w:jc w:val="center"/>
+              <w:rPr>
+                <w:sz w:val="24"/>
+              </w:rPr>
+            </w:pPr>
+            <w:r>
+              <w:rPr>
+                <w:sz w:val="24"/>
+              </w:rPr>
+              <w:t>Busca no banco o ultimo status do pedido.</w:t>
+            </w:r>
+          </w:p>
+        </w:tc>
+      </w:tr>
+    </w:tbl>
+    <w:p>
+      <w:pPr>
+        <w:rPr>
+          <w:sz w:val="24"/>
+        </w:rPr>
+      </w:pPr>
+    </w:p>
+    <w:p>
+      <w:pPr>
+        <w:rPr>
+          <w:rFonts w:ascii="Arial" w:eastAsia="Arial" w:hAnsi="Arial" w:cs="Arial"/>
+          <w:sz w:val="28"/>
+        </w:rPr>
+      </w:pPr>
+    </w:p>
+    <w:p>
+      <w:pPr>
+        <w:pStyle w:val="Ttulo4"/>
+        <w:numPr>
+          <w:ilvl w:val="0"/>
+          <w:numId w:val="7"/>
+        </w:numPr>
+        <w:ind w:left="2410"/>
+        <w:jc w:val="both"/>
+        <w:rPr>
+          <w:rFonts w:ascii="Arial" w:eastAsia="Arial" w:hAnsi="Arial" w:cs="Arial"/>
+          <w:b/>
+          <w:i w:val="0"/>
+          <w:color w:val="auto"/>
+          <w:sz w:val="28"/>
+        </w:rPr>
+      </w:pPr>
+      <w:r>
+        <w:rPr>
+          <w:rFonts w:ascii="Arial" w:eastAsia="Arial" w:hAnsi="Arial" w:cs="Arial"/>
+          <w:b/>
+          <w:i w:val="0"/>
+          <w:color w:val="auto"/>
+          <w:sz w:val="28"/>
+        </w:rPr>
+        <w:t xml:space="preserve">Classe </w:t>
+      </w:r>
+      <w:r>
+        <w:rPr>
+          <w:rFonts w:ascii="Arial" w:eastAsia="Arial" w:hAnsi="Arial" w:cs="Arial"/>
+          <w:b/>
+          <w:i w:val="0"/>
+          <w:color w:val="auto"/>
+          <w:sz w:val="28"/>
+        </w:rPr>
+        <w:t>detalhe do pedido</w:t>
+      </w:r>
+      <w:r>
+        <w:rPr>
+          <w:rFonts w:ascii="Arial" w:eastAsia="Arial" w:hAnsi="Arial" w:cs="Arial"/>
+          <w:b/>
+          <w:i w:val="0"/>
+          <w:color w:val="auto"/>
+          <w:sz w:val="28"/>
+        </w:rPr>
+        <w:t>:</w:t>
+      </w:r>
+    </w:p>
+    <w:p>
+      <w:pPr>
+        <w:pStyle w:val="Corpodetexto"/>
+        <w:rPr>
+          <w:rFonts w:ascii="Arial"/>
+          <w:b/>
+          <w:sz w:val="20"/>
+        </w:rPr>
+      </w:pPr>
+    </w:p>
+    <w:p>
+      <w:pPr>
+        <w:pStyle w:val="Corpodetexto"/>
+        <w:rPr>
+          <w:rFonts w:ascii="Arial"/>
+          <w:b/>
+          <w:sz w:val="28"/>
+        </w:rPr>
+      </w:pPr>
+    </w:p>
+    <w:tbl>
+      <w:tblPr>
+        <w:tblStyle w:val="TableNormal"/>
+        <w:tblW w:w="0" w:type="auto"/>
+        <w:tblInd w:w="1012" w:type="dxa"/>
+        <w:tblBorders>
+          <w:top w:val="single" w:sz="4" w:space="0" w:color="000000"/>
+          <w:left w:val="single" w:sz="4" w:space="0" w:color="000000"/>
+          <w:bottom w:val="single" w:sz="4" w:space="0" w:color="000000"/>
+          <w:right w:val="single" w:sz="4" w:space="0" w:color="000000"/>
+          <w:insideH w:val="single" w:sz="4" w:space="0" w:color="000000"/>
+          <w:insideV w:val="single" w:sz="4" w:space="0" w:color="000000"/>
+        </w:tblBorders>
+        <w:tblLayout w:type="fixed"/>
+        <w:tblLook w:val="01E0" w:firstRow="1" w:lastRow="1" w:firstColumn="1" w:lastColumn="1" w:noHBand="0" w:noVBand="0"/>
+      </w:tblPr>
+      <w:tblGrid>
+        <w:gridCol w:w="2926"/>
+        <w:gridCol w:w="2926"/>
+        <w:gridCol w:w="2929"/>
+      </w:tblGrid>
+      <w:tr>
+        <w:trPr>
+          <w:trHeight w:val="412"/>
+        </w:trPr>
+        <w:tc>
+          <w:tcPr>
+            <w:tcW w:w="2926" w:type="dxa"/>
+          </w:tcPr>
+          <w:p>
+            <w:pPr>
+              <w:pStyle w:val="TableParagraph"/>
+              <w:ind w:left="112" w:right="107"/>
+              <w:jc w:val="center"/>
+              <w:rPr>
+                <w:rFonts w:ascii="Arial"/>
+                <w:b/>
+                <w:sz w:val="24"/>
+              </w:rPr>
+            </w:pPr>
+            <w:r>
+              <w:rPr>
+                <w:rFonts w:ascii="Arial"/>
+                <w:b/>
+                <w:sz w:val="24"/>
+              </w:rPr>
+              <w:t>Atributos</w:t>
+            </w:r>
+          </w:p>
+        </w:tc>
+        <w:tc>
+          <w:tcPr>
+            <w:tcW w:w="2926" w:type="dxa"/>
+          </w:tcPr>
+          <w:p>
+            <w:pPr>
+              <w:pStyle w:val="TableParagraph"/>
+              <w:ind w:left="113" w:right="104"/>
+              <w:jc w:val="center"/>
+              <w:rPr>
+                <w:rFonts w:ascii="Arial"/>
+                <w:b/>
+                <w:sz w:val="24"/>
+              </w:rPr>
+            </w:pPr>
+            <w:r>
+              <w:rPr>
+                <w:rFonts w:ascii="Arial"/>
+                <w:b/>
+                <w:sz w:val="24"/>
+              </w:rPr>
+              <w:t>Tipo</w:t>
+            </w:r>
+          </w:p>
+        </w:tc>
+        <w:tc>
+          <w:tcPr>
+            <w:tcW w:w="2929" w:type="dxa"/>
+          </w:tcPr>
+          <w:p>
+            <w:pPr>
+              <w:pStyle w:val="TableParagraph"/>
+              <w:ind w:left="104" w:right="96"/>
+              <w:jc w:val="center"/>
+              <w:rPr>
+                <w:rFonts w:ascii="Arial"/>
+                <w:b/>
+                <w:sz w:val="24"/>
+              </w:rPr>
+            </w:pPr>
+            <w:r>
+              <w:rPr>
+                <w:rFonts w:ascii="Arial"/>
+                <w:b/>
+                <w:sz w:val="24"/>
+              </w:rPr>
+              <w:t>Detalhamento</w:t>
+            </w:r>
+          </w:p>
+        </w:tc>
+      </w:tr>
+      <w:tr>
+        <w:trPr>
+          <w:trHeight w:val="830"/>
+        </w:trPr>
+        <w:tc>
+          <w:tcPr>
+            <w:tcW w:w="2926" w:type="dxa"/>
+          </w:tcPr>
+          <w:p>
+            <w:pPr>
+              <w:pStyle w:val="TableParagraph"/>
+              <w:ind w:left="112" w:right="107"/>
+              <w:jc w:val="center"/>
+              <w:rPr>
+                <w:sz w:val="24"/>
+              </w:rPr>
+            </w:pPr>
+            <w:r>
+              <w:rPr>
+                <w:sz w:val="24"/>
+              </w:rPr>
+              <w:t>i</w:t>
+            </w:r>
+            <w:r>
+              <w:rPr>
+                <w:sz w:val="24"/>
+              </w:rPr>
+              <w:t>d</w:t>
+            </w:r>
+          </w:p>
+        </w:tc>
+        <w:tc>
+          <w:tcPr>
+            <w:tcW w:w="2926" w:type="dxa"/>
+          </w:tcPr>
+          <w:p>
+            <w:pPr>
+              <w:pStyle w:val="TableParagraph"/>
+              <w:ind w:left="113" w:right="103"/>
+              <w:jc w:val="center"/>
+              <w:rPr>
+                <w:sz w:val="24"/>
+              </w:rPr>
+            </w:pPr>
+            <w:r>
+              <w:rPr>
+                <w:sz w:val="24"/>
+              </w:rPr>
+              <w:t>int</w:t>
+            </w:r>
+          </w:p>
+        </w:tc>
+        <w:tc>
+          <w:tcPr>
+            <w:tcW w:w="2929" w:type="dxa"/>
+          </w:tcPr>
+          <w:p>
+            <w:pPr>
+              <w:pStyle w:val="TableParagraph"/>
+              <w:ind w:left="104" w:right="96"/>
+              <w:jc w:val="center"/>
+              <w:rPr>
+                <w:sz w:val="24"/>
+              </w:rPr>
+            </w:pPr>
+            <w:r>
+              <w:rPr>
+                <w:sz w:val="24"/>
+              </w:rPr>
+              <w:t xml:space="preserve">ID de identificação do </w:t>
+            </w:r>
+            <w:r>
+              <w:rPr>
+                <w:sz w:val="24"/>
+              </w:rPr>
+              <w:t>detalhe do pedido</w:t>
+            </w:r>
+            <w:r>
+              <w:rPr>
+                <w:sz w:val="24"/>
+              </w:rPr>
+              <w:t>.</w:t>
+            </w:r>
+          </w:p>
+        </w:tc>
+      </w:tr>
+      <w:tr>
+        <w:trPr>
+          <w:trHeight w:val="830"/>
+        </w:trPr>
+        <w:tc>
+          <w:tcPr>
+            <w:tcW w:w="2926" w:type="dxa"/>
+          </w:tcPr>
+          <w:p>
+            <w:pPr>
+              <w:pStyle w:val="TableParagraph"/>
+              <w:ind w:left="112" w:right="107"/>
+              <w:jc w:val="center"/>
+              <w:rPr>
+                <w:sz w:val="24"/>
+              </w:rPr>
+            </w:pPr>
+            <w:r>
+              <w:rPr>
+                <w:sz w:val="24"/>
+              </w:rPr>
+              <w:t>pedido_id</w:t>
+            </w:r>
+          </w:p>
+        </w:tc>
+        <w:tc>
+          <w:tcPr>
+            <w:tcW w:w="2926" w:type="dxa"/>
+          </w:tcPr>
+          <w:p>
+            <w:pPr>
+              <w:pStyle w:val="TableParagraph"/>
+              <w:ind w:left="113" w:right="103"/>
+              <w:jc w:val="center"/>
+              <w:rPr>
+                <w:sz w:val="24"/>
+              </w:rPr>
+            </w:pPr>
+            <w:r>
+              <w:rPr>
+                <w:sz w:val="24"/>
+              </w:rPr>
+              <w:t>int</w:t>
+            </w:r>
+          </w:p>
+        </w:tc>
+        <w:tc>
+          <w:tcPr>
+            <w:tcW w:w="2929" w:type="dxa"/>
+          </w:tcPr>
+          <w:p>
+            <w:pPr>
+              <w:pStyle w:val="TableParagraph"/>
+              <w:ind w:left="104" w:right="96"/>
+              <w:jc w:val="center"/>
+              <w:rPr>
+                <w:sz w:val="24"/>
+              </w:rPr>
+            </w:pPr>
+            <w:r>
+              <w:rPr>
+                <w:sz w:val="24"/>
+              </w:rPr>
+              <w:t>ID de identificação do pedido.</w:t>
+            </w:r>
+          </w:p>
+        </w:tc>
+      </w:tr>
+      <w:tr>
+        <w:trPr>
+          <w:trHeight w:val="830"/>
+        </w:trPr>
+        <w:tc>
+          <w:tcPr>
+            <w:tcW w:w="2926" w:type="dxa"/>
+          </w:tcPr>
+          <w:p>
+            <w:pPr>
+              <w:pStyle w:val="TableParagraph"/>
+              <w:ind w:left="112" w:right="107"/>
+              <w:jc w:val="center"/>
+              <w:rPr>
+                <w:sz w:val="24"/>
+              </w:rPr>
+            </w:pPr>
+            <w:r>
+              <w:rPr>
+                <w:sz w:val="24"/>
+              </w:rPr>
+              <w:t>produto_id</w:t>
+            </w:r>
+          </w:p>
+        </w:tc>
+        <w:tc>
+          <w:tcPr>
+            <w:tcW w:w="2926" w:type="dxa"/>
+          </w:tcPr>
+          <w:p>
+            <w:pPr>
+              <w:pStyle w:val="TableParagraph"/>
+              <w:ind w:left="113" w:right="103"/>
+              <w:jc w:val="center"/>
+              <w:rPr>
+                <w:sz w:val="24"/>
+              </w:rPr>
+            </w:pPr>
+            <w:r>
+              <w:rPr>
+                <w:sz w:val="24"/>
+              </w:rPr>
+              <w:t>int</w:t>
+            </w:r>
+          </w:p>
+        </w:tc>
+        <w:tc>
+          <w:tcPr>
+            <w:tcW w:w="2929" w:type="dxa"/>
+          </w:tcPr>
+          <w:p>
+            <w:pPr>
+              <w:pStyle w:val="TableParagraph"/>
+              <w:ind w:left="104" w:right="96"/>
+              <w:jc w:val="center"/>
+              <w:rPr>
+                <w:sz w:val="24"/>
+              </w:rPr>
+            </w:pPr>
+            <w:r>
+              <w:rPr>
+                <w:sz w:val="24"/>
+              </w:rPr>
+              <w:t xml:space="preserve">ID de identificação do </w:t>
+            </w:r>
+            <w:r>
+              <w:rPr>
+                <w:sz w:val="24"/>
+              </w:rPr>
+              <w:t>produto</w:t>
+            </w:r>
+            <w:r>
+              <w:rPr>
+                <w:sz w:val="24"/>
+              </w:rPr>
+              <w:t>.</w:t>
+            </w:r>
+          </w:p>
+        </w:tc>
+      </w:tr>
+      <w:tr>
+        <w:trPr>
+          <w:trHeight w:val="830"/>
+        </w:trPr>
+        <w:tc>
+          <w:tcPr>
+            <w:tcW w:w="2926" w:type="dxa"/>
+          </w:tcPr>
+          <w:p>
+            <w:pPr>
+              <w:pStyle w:val="TableParagraph"/>
+              <w:ind w:left="113" w:right="105"/>
+              <w:jc w:val="center"/>
+              <w:rPr>
+                <w:sz w:val="24"/>
+              </w:rPr>
+            </w:pPr>
+            <w:r>
+              <w:rPr>
+                <w:sz w:val="24"/>
+              </w:rPr>
+              <w:t>quantidade</w:t>
+            </w:r>
+          </w:p>
+        </w:tc>
+        <w:tc>
+          <w:tcPr>
+            <w:tcW w:w="2926" w:type="dxa"/>
+          </w:tcPr>
+          <w:p>
+            <w:pPr>
+              <w:pStyle w:val="TableParagraph"/>
+              <w:ind w:left="113" w:right="103"/>
+              <w:jc w:val="center"/>
+              <w:rPr>
+                <w:sz w:val="24"/>
+              </w:rPr>
+            </w:pPr>
+            <w:r>
+              <w:rPr>
+                <w:sz w:val="24"/>
+              </w:rPr>
+              <w:t>int</w:t>
+            </w:r>
+          </w:p>
+        </w:tc>
+        <w:tc>
+          <w:tcPr>
+            <w:tcW w:w="2929" w:type="dxa"/>
+          </w:tcPr>
+          <w:p>
+            <w:pPr>
+              <w:pStyle w:val="TableParagraph"/>
+              <w:ind w:left="101" w:right="96"/>
+              <w:jc w:val="center"/>
+              <w:rPr>
+                <w:sz w:val="24"/>
+              </w:rPr>
+            </w:pPr>
+            <w:r>
+              <w:rPr>
+                <w:sz w:val="24"/>
+              </w:rPr>
+              <w:t xml:space="preserve">Quantidade do produto </w:t>
+            </w:r>
+            <w:r>
+              <w:rPr>
+                <w:sz w:val="24"/>
+              </w:rPr>
+              <w:t>que foi nesse pedido</w:t>
+            </w:r>
+            <w:r>
+              <w:rPr>
+                <w:sz w:val="24"/>
+              </w:rPr>
+              <w:t>.</w:t>
+            </w:r>
+          </w:p>
+        </w:tc>
+      </w:tr>
+      <w:tr>
+        <w:trPr>
+          <w:trHeight w:val="518"/>
+        </w:trPr>
+        <w:tc>
+          <w:tcPr>
+            <w:tcW w:w="2926" w:type="dxa"/>
+          </w:tcPr>
+          <w:p>
+            <w:pPr>
+              <w:pStyle w:val="TableParagraph"/>
+              <w:ind w:left="113" w:right="105"/>
+              <w:jc w:val="center"/>
+              <w:rPr>
+                <w:sz w:val="24"/>
+              </w:rPr>
+            </w:pPr>
+            <w:r>
+              <w:rPr>
+                <w:rFonts w:ascii="Arial" w:hAnsi="Arial"/>
+                <w:b/>
+                <w:sz w:val="24"/>
+              </w:rPr>
+              <w:t>Método</w:t>
+            </w:r>
+          </w:p>
+        </w:tc>
+        <w:tc>
+          <w:tcPr>
+            <w:tcW w:w="2926" w:type="dxa"/>
+          </w:tcPr>
+          <w:p>
+            <w:pPr>
+              <w:pStyle w:val="TableParagraph"/>
+              <w:ind w:left="113" w:right="103"/>
+              <w:jc w:val="center"/>
+              <w:rPr>
+                <w:sz w:val="24"/>
+              </w:rPr>
+            </w:pPr>
+            <w:r>
+              <w:rPr>
+                <w:rFonts w:ascii="Arial"/>
+                <w:b/>
+                <w:sz w:val="24"/>
+              </w:rPr>
+              <w:t>Tipo</w:t>
+            </w:r>
+          </w:p>
+        </w:tc>
+        <w:tc>
+          <w:tcPr>
+            <w:tcW w:w="2929" w:type="dxa"/>
+          </w:tcPr>
+          <w:p>
+            <w:pPr>
+              <w:pStyle w:val="TableParagraph"/>
+              <w:ind w:left="101" w:right="96"/>
+              <w:jc w:val="center"/>
+              <w:rPr>
+                <w:sz w:val="24"/>
+              </w:rPr>
+            </w:pPr>
+            <w:r>
+              <w:rPr>
+                <w:rFonts w:ascii="Arial"/>
+                <w:b/>
+                <w:sz w:val="24"/>
+              </w:rPr>
+              <w:t>Detalhamento</w:t>
+            </w:r>
+          </w:p>
+        </w:tc>
+      </w:tr>
+      <w:tr>
+        <w:trPr>
+          <w:trHeight w:val="830"/>
+        </w:trPr>
+        <w:tc>
+          <w:tcPr>
+            <w:tcW w:w="2926" w:type="dxa"/>
+          </w:tcPr>
+          <w:p>
+            <w:pPr>
+              <w:pStyle w:val="TableParagraph"/>
+              <w:ind w:left="113" w:right="105"/>
+              <w:jc w:val="center"/>
+              <w:rPr>
+                <w:sz w:val="24"/>
+              </w:rPr>
+            </w:pPr>
+            <w:r>
+              <w:rPr>
+                <w:sz w:val="24"/>
+              </w:rPr>
+              <w:t>verifica_ultimo_status</w:t>
+            </w:r>
+          </w:p>
+        </w:tc>
+        <w:tc>
+          <w:tcPr>
+            <w:tcW w:w="2926" w:type="dxa"/>
+          </w:tcPr>
+          <w:p>
+            <w:pPr>
+              <w:pStyle w:val="TableParagraph"/>
+              <w:ind w:left="113" w:right="103"/>
+              <w:jc w:val="center"/>
+              <w:rPr>
+                <w:sz w:val="24"/>
+              </w:rPr>
+            </w:pPr>
+            <w:r>
+              <w:rPr>
+                <w:sz w:val="24"/>
+              </w:rPr>
+              <w:t>char</w:t>
+            </w:r>
+          </w:p>
+        </w:tc>
+        <w:tc>
+          <w:tcPr>
+            <w:tcW w:w="2929" w:type="dxa"/>
+          </w:tcPr>
+          <w:p>
+            <w:pPr>
+              <w:pStyle w:val="TableParagraph"/>
+              <w:ind w:left="101" w:right="96"/>
+              <w:jc w:val="center"/>
+              <w:rPr>
+                <w:sz w:val="24"/>
+              </w:rPr>
+            </w:pPr>
+            <w:r>
+              <w:rPr>
+                <w:sz w:val="24"/>
+              </w:rPr>
+              <w:t>Busca no banco o ultimo status do pedido.</w:t>
+            </w:r>
+          </w:p>
+        </w:tc>
+      </w:tr>
+      <w:tr>
+        <w:trPr>
+          <w:trHeight w:val="830"/>
+        </w:trPr>
+        <w:tc>
+          <w:tcPr>
+            <w:tcW w:w="2926" w:type="dxa"/>
+          </w:tcPr>
+          <w:p>
+            <w:pPr>
+              <w:pStyle w:val="TableParagraph"/>
+              <w:ind w:left="113" w:right="105"/>
+              <w:jc w:val="center"/>
+              <w:rPr>
+                <w:sz w:val="24"/>
+              </w:rPr>
+            </w:pPr>
+            <w:r>
+              <w:rPr>
+                <w:sz w:val="24"/>
+              </w:rPr>
+              <w:t>comprar_novamente</w:t>
+            </w:r>
+          </w:p>
+        </w:tc>
+        <w:tc>
+          <w:tcPr>
+            <w:tcW w:w="2926" w:type="dxa"/>
+          </w:tcPr>
+          <w:p>
+            <w:pPr>
+              <w:pStyle w:val="TableParagraph"/>
+              <w:ind w:left="113" w:right="103"/>
+              <w:jc w:val="center"/>
+              <w:rPr>
+                <w:sz w:val="24"/>
+              </w:rPr>
+            </w:pPr>
+            <w:r>
+              <w:rPr>
+                <w:sz w:val="24"/>
+              </w:rPr>
+              <w:t>Void</w:t>
+            </w:r>
+          </w:p>
+        </w:tc>
+        <w:tc>
+          <w:tcPr>
+            <w:tcW w:w="2929" w:type="dxa"/>
+          </w:tcPr>
+          <w:p>
+            <w:pPr>
+              <w:pStyle w:val="TableParagraph"/>
+              <w:ind w:left="101" w:right="96"/>
+              <w:jc w:val="center"/>
+              <w:rPr>
+                <w:sz w:val="24"/>
+              </w:rPr>
+            </w:pPr>
+            <w:r>
+              <w:rPr>
+                <w:sz w:val="24"/>
+              </w:rPr>
+              <w:t>Coloca todos os produtos e quantidade dentro do carrinho caso tenha estoque</w:t>
+            </w:r>
+            <w:r>
+              <w:rPr>
+                <w:sz w:val="24"/>
+              </w:rPr>
+              <w:t>.</w:t>
+            </w:r>
+          </w:p>
+        </w:tc>
+      </w:tr>
+    </w:tbl>
+    <w:p>
+      <w:pPr>
+        <w:rPr>
+          <w:sz w:val="24"/>
+        </w:rPr>
+      </w:pPr>
+    </w:p>
+    <w:p>
+      <w:pPr>
+        <w:rPr>
+          <w:rFonts w:ascii="Arial" w:eastAsia="Arial" w:hAnsi="Arial" w:cs="Arial"/>
+          <w:sz w:val="28"/>
+        </w:rPr>
+      </w:pPr>
+    </w:p>
+    <w:p>
+      <w:pPr>
+        <w:pStyle w:val="Ttulo4"/>
+        <w:numPr>
+          <w:ilvl w:val="0"/>
+          <w:numId w:val="7"/>
+        </w:numPr>
+        <w:ind w:left="2410"/>
+        <w:jc w:val="both"/>
+        <w:rPr>
+          <w:rFonts w:ascii="Arial" w:eastAsia="Arial" w:hAnsi="Arial" w:cs="Arial"/>
+          <w:b/>
+          <w:i w:val="0"/>
+          <w:color w:val="auto"/>
+          <w:sz w:val="28"/>
+        </w:rPr>
+      </w:pPr>
+      <w:r>
+        <w:rPr>
+          <w:rFonts w:ascii="Arial" w:eastAsia="Arial" w:hAnsi="Arial" w:cs="Arial"/>
+          <w:b/>
+          <w:i w:val="0"/>
+          <w:color w:val="auto"/>
+          <w:sz w:val="28"/>
+        </w:rPr>
+        <w:lastRenderedPageBreak/>
+        <w:t xml:space="preserve">Classe </w:t>
+      </w:r>
+      <w:r>
+        <w:rPr>
+          <w:rFonts w:ascii="Arial" w:eastAsia="Arial" w:hAnsi="Arial" w:cs="Arial"/>
+          <w:b/>
+          <w:i w:val="0"/>
+          <w:color w:val="auto"/>
+          <w:sz w:val="28"/>
+        </w:rPr>
+        <w:t>pagamento</w:t>
+      </w:r>
+      <w:r>
+        <w:rPr>
+          <w:rFonts w:ascii="Arial" w:eastAsia="Arial" w:hAnsi="Arial" w:cs="Arial"/>
+          <w:b/>
+          <w:i w:val="0"/>
+          <w:color w:val="auto"/>
+          <w:sz w:val="28"/>
+        </w:rPr>
+        <w:t>:</w:t>
+      </w:r>
+    </w:p>
+    <w:p>
+      <w:pPr>
+        <w:pStyle w:val="Corpodetexto"/>
+        <w:rPr>
+          <w:rFonts w:ascii="Arial"/>
+          <w:b/>
+          <w:sz w:val="20"/>
+        </w:rPr>
+      </w:pPr>
+    </w:p>
+    <w:p>
+      <w:pPr>
+        <w:pStyle w:val="Corpodetexto"/>
+        <w:rPr>
+          <w:rFonts w:ascii="Arial"/>
+          <w:b/>
+          <w:sz w:val="28"/>
+        </w:rPr>
+      </w:pPr>
+    </w:p>
+    <w:tbl>
+      <w:tblPr>
+        <w:tblStyle w:val="TableNormal"/>
+        <w:tblW w:w="0" w:type="auto"/>
+        <w:tblInd w:w="1012" w:type="dxa"/>
+        <w:tblBorders>
+          <w:top w:val="single" w:sz="4" w:space="0" w:color="000000"/>
+          <w:left w:val="single" w:sz="4" w:space="0" w:color="000000"/>
+          <w:bottom w:val="single" w:sz="4" w:space="0" w:color="000000"/>
+          <w:right w:val="single" w:sz="4" w:space="0" w:color="000000"/>
+          <w:insideH w:val="single" w:sz="4" w:space="0" w:color="000000"/>
+          <w:insideV w:val="single" w:sz="4" w:space="0" w:color="000000"/>
+        </w:tblBorders>
+        <w:tblLayout w:type="fixed"/>
+        <w:tblLook w:val="01E0" w:firstRow="1" w:lastRow="1" w:firstColumn="1" w:lastColumn="1" w:noHBand="0" w:noVBand="0"/>
+      </w:tblPr>
+      <w:tblGrid>
+        <w:gridCol w:w="2926"/>
+        <w:gridCol w:w="2926"/>
+        <w:gridCol w:w="2929"/>
+      </w:tblGrid>
+      <w:tr>
+        <w:trPr>
+          <w:trHeight w:val="412"/>
+        </w:trPr>
+        <w:tc>
+          <w:tcPr>
+            <w:tcW w:w="2926" w:type="dxa"/>
+          </w:tcPr>
+          <w:p>
+            <w:pPr>
+              <w:pStyle w:val="TableParagraph"/>
+              <w:ind w:left="112" w:right="107"/>
+              <w:jc w:val="center"/>
+              <w:rPr>
+                <w:rFonts w:ascii="Arial"/>
+                <w:b/>
+                <w:sz w:val="24"/>
+              </w:rPr>
+            </w:pPr>
+            <w:r>
+              <w:rPr>
+                <w:rFonts w:ascii="Arial"/>
+                <w:b/>
+                <w:sz w:val="24"/>
+              </w:rPr>
+              <w:t>Atributos</w:t>
+            </w:r>
+          </w:p>
+        </w:tc>
+        <w:tc>
+          <w:tcPr>
+            <w:tcW w:w="2926" w:type="dxa"/>
+          </w:tcPr>
+          <w:p>
+            <w:pPr>
+              <w:pStyle w:val="TableParagraph"/>
+              <w:ind w:left="113" w:right="104"/>
+              <w:jc w:val="center"/>
+              <w:rPr>
+                <w:rFonts w:ascii="Arial"/>
+                <w:b/>
+                <w:sz w:val="24"/>
+              </w:rPr>
+            </w:pPr>
+            <w:r>
+              <w:rPr>
+                <w:rFonts w:ascii="Arial"/>
+                <w:b/>
+                <w:sz w:val="24"/>
+              </w:rPr>
+              <w:t>Tipo</w:t>
+            </w:r>
+          </w:p>
+        </w:tc>
+        <w:tc>
+          <w:tcPr>
+            <w:tcW w:w="2929" w:type="dxa"/>
+          </w:tcPr>
+          <w:p>
+            <w:pPr>
+              <w:pStyle w:val="TableParagraph"/>
+              <w:ind w:left="104" w:right="96"/>
+              <w:jc w:val="center"/>
+              <w:rPr>
+                <w:rFonts w:ascii="Arial"/>
+                <w:b/>
+                <w:sz w:val="24"/>
+              </w:rPr>
+            </w:pPr>
+            <w:r>
+              <w:rPr>
+                <w:rFonts w:ascii="Arial"/>
+                <w:b/>
+                <w:sz w:val="24"/>
+              </w:rPr>
+              <w:t>Detalhamento</w:t>
+            </w:r>
+          </w:p>
+        </w:tc>
+      </w:tr>
+      <w:tr>
+        <w:trPr>
+          <w:trHeight w:val="830"/>
+        </w:trPr>
+        <w:tc>
+          <w:tcPr>
+            <w:tcW w:w="2926" w:type="dxa"/>
+          </w:tcPr>
+          <w:p>
+            <w:pPr>
+              <w:pStyle w:val="TableParagraph"/>
+              <w:ind w:left="112" w:right="107"/>
+              <w:jc w:val="center"/>
+              <w:rPr>
+                <w:sz w:val="24"/>
+              </w:rPr>
+            </w:pPr>
+            <w:r>
+              <w:rPr>
+                <w:sz w:val="24"/>
+              </w:rPr>
+              <w:t>pedido_id</w:t>
+            </w:r>
+          </w:p>
+        </w:tc>
+        <w:tc>
+          <w:tcPr>
+            <w:tcW w:w="2926" w:type="dxa"/>
+          </w:tcPr>
+          <w:p>
+            <w:pPr>
+              <w:pStyle w:val="TableParagraph"/>
+              <w:ind w:left="113" w:right="103"/>
+              <w:jc w:val="center"/>
+              <w:rPr>
+                <w:sz w:val="24"/>
+              </w:rPr>
+            </w:pPr>
+            <w:r>
+              <w:rPr>
+                <w:sz w:val="24"/>
+              </w:rPr>
+              <w:t>int</w:t>
+            </w:r>
+          </w:p>
+        </w:tc>
+        <w:tc>
+          <w:tcPr>
+            <w:tcW w:w="2929" w:type="dxa"/>
+          </w:tcPr>
+          <w:p>
+            <w:pPr>
+              <w:pStyle w:val="TableParagraph"/>
+              <w:ind w:left="104" w:right="96"/>
+              <w:jc w:val="center"/>
+              <w:rPr>
+                <w:sz w:val="24"/>
+              </w:rPr>
+            </w:pPr>
+            <w:r>
+              <w:rPr>
+                <w:sz w:val="24"/>
+              </w:rPr>
+              <w:t>ID de identificação do pedido.</w:t>
+            </w:r>
+          </w:p>
+        </w:tc>
+      </w:tr>
+      <w:tr>
+        <w:trPr>
+          <w:trHeight w:val="830"/>
+        </w:trPr>
+        <w:tc>
+          <w:tcPr>
+            <w:tcW w:w="2926" w:type="dxa"/>
+          </w:tcPr>
+          <w:p>
+            <w:pPr>
+              <w:pStyle w:val="TableParagraph"/>
+              <w:ind w:left="112" w:right="107"/>
+              <w:jc w:val="center"/>
+              <w:rPr>
+                <w:sz w:val="24"/>
+              </w:rPr>
+            </w:pPr>
+            <w:r>
+              <w:rPr>
+                <w:sz w:val="24"/>
+              </w:rPr>
+              <w:t>valor</w:t>
+            </w:r>
+          </w:p>
+        </w:tc>
+        <w:tc>
+          <w:tcPr>
+            <w:tcW w:w="2926" w:type="dxa"/>
+          </w:tcPr>
+          <w:p>
+            <w:pPr>
+              <w:pStyle w:val="TableParagraph"/>
+              <w:ind w:left="113" w:right="103"/>
+              <w:jc w:val="center"/>
+              <w:rPr>
+                <w:sz w:val="24"/>
+              </w:rPr>
+            </w:pPr>
+            <w:r>
+              <w:rPr>
+                <w:sz w:val="24"/>
+              </w:rPr>
+              <w:t>char</w:t>
+            </w:r>
+          </w:p>
+        </w:tc>
+        <w:tc>
+          <w:tcPr>
+            <w:tcW w:w="2929" w:type="dxa"/>
+          </w:tcPr>
+          <w:p>
+            <w:pPr>
+              <w:pStyle w:val="TableParagraph"/>
+              <w:ind w:left="104" w:right="96"/>
+              <w:jc w:val="center"/>
+              <w:rPr>
+                <w:sz w:val="24"/>
+              </w:rPr>
+            </w:pPr>
+            <w:r>
+              <w:rPr>
+                <w:sz w:val="24"/>
+              </w:rPr>
+              <w:t xml:space="preserve">Informar o valor </w:t>
+            </w:r>
+            <w:r>
+              <w:rPr>
+                <w:sz w:val="24"/>
+              </w:rPr>
+              <w:t>que foi pago</w:t>
+            </w:r>
+            <w:r>
+              <w:rPr>
+                <w:sz w:val="24"/>
+              </w:rPr>
+              <w:t>.</w:t>
+            </w:r>
+          </w:p>
+        </w:tc>
+      </w:tr>
+      <w:tr>
+        <w:trPr>
+          <w:trHeight w:val="830"/>
+        </w:trPr>
+        <w:tc>
+          <w:tcPr>
+            <w:tcW w:w="2926" w:type="dxa"/>
+          </w:tcPr>
+          <w:p>
+            <w:pPr>
+              <w:pStyle w:val="TableParagraph"/>
+              <w:ind w:left="112" w:right="107"/>
+              <w:jc w:val="center"/>
+              <w:rPr>
+                <w:sz w:val="24"/>
+              </w:rPr>
+            </w:pPr>
+            <w:r>
+              <w:rPr>
+                <w:sz w:val="24"/>
+              </w:rPr>
+              <w:t>data_pagamento</w:t>
+            </w:r>
+          </w:p>
+        </w:tc>
+        <w:tc>
+          <w:tcPr>
+            <w:tcW w:w="2926" w:type="dxa"/>
+          </w:tcPr>
+          <w:p>
+            <w:pPr>
+              <w:pStyle w:val="TableParagraph"/>
+              <w:ind w:left="113" w:right="103"/>
+              <w:jc w:val="center"/>
+              <w:rPr>
+                <w:sz w:val="24"/>
+              </w:rPr>
+            </w:pPr>
+            <w:r>
+              <w:rPr>
+                <w:sz w:val="24"/>
+              </w:rPr>
+              <w:t>date</w:t>
+            </w:r>
+          </w:p>
+        </w:tc>
+        <w:tc>
+          <w:tcPr>
+            <w:tcW w:w="2929" w:type="dxa"/>
+          </w:tcPr>
+          <w:p>
+            <w:pPr>
+              <w:pStyle w:val="TableParagraph"/>
+              <w:ind w:left="104" w:right="96"/>
+              <w:jc w:val="center"/>
+              <w:rPr>
+                <w:sz w:val="24"/>
+              </w:rPr>
+            </w:pPr>
+            <w:r>
+              <w:rPr>
+                <w:sz w:val="24"/>
+              </w:rPr>
+              <w:t xml:space="preserve">Informa a data do </w:t>
+            </w:r>
+            <w:r>
+              <w:rPr>
+                <w:sz w:val="24"/>
+              </w:rPr>
+              <w:t>pagamento</w:t>
+            </w:r>
+            <w:r>
+              <w:rPr>
+                <w:sz w:val="24"/>
+              </w:rPr>
+              <w:t>.</w:t>
+            </w:r>
+          </w:p>
+        </w:tc>
+      </w:tr>
+      <w:tr>
+        <w:trPr>
+          <w:trHeight w:val="830"/>
+        </w:trPr>
+        <w:tc>
+          <w:tcPr>
+            <w:tcW w:w="2926" w:type="dxa"/>
+          </w:tcPr>
+          <w:p>
+            <w:pPr>
+              <w:pStyle w:val="TableParagraph"/>
+              <w:ind w:left="113" w:right="105"/>
+              <w:jc w:val="center"/>
+              <w:rPr>
+                <w:sz w:val="24"/>
+              </w:rPr>
+            </w:pPr>
+            <w:r>
+              <w:rPr>
+                <w:sz w:val="24"/>
+              </w:rPr>
+              <w:t>metodo_pagamento</w:t>
+            </w:r>
+          </w:p>
+        </w:tc>
+        <w:tc>
+          <w:tcPr>
+            <w:tcW w:w="2926" w:type="dxa"/>
+          </w:tcPr>
+          <w:p>
+            <w:pPr>
+              <w:pStyle w:val="TableParagraph"/>
+              <w:ind w:left="113" w:right="103"/>
+              <w:jc w:val="center"/>
+              <w:rPr>
+                <w:sz w:val="24"/>
+              </w:rPr>
+            </w:pPr>
+            <w:r>
+              <w:rPr>
+                <w:sz w:val="24"/>
+              </w:rPr>
+              <w:t>char</w:t>
+            </w:r>
+          </w:p>
+        </w:tc>
+        <w:tc>
+          <w:tcPr>
+            <w:tcW w:w="2929" w:type="dxa"/>
+          </w:tcPr>
+          <w:p>
+            <w:pPr>
+              <w:pStyle w:val="TableParagraph"/>
+              <w:ind w:left="101" w:right="96"/>
+              <w:jc w:val="center"/>
+              <w:rPr>
+                <w:sz w:val="24"/>
+              </w:rPr>
+            </w:pPr>
+            <w:r>
+              <w:rPr>
+                <w:sz w:val="24"/>
+              </w:rPr>
+              <w:t xml:space="preserve">Informar o </w:t>
+            </w:r>
+            <w:r>
+              <w:rPr>
+                <w:sz w:val="24"/>
+              </w:rPr>
+              <w:t>metodo de pagamento, crédito ou débito</w:t>
+            </w:r>
+            <w:r>
+              <w:rPr>
+                <w:sz w:val="24"/>
+              </w:rPr>
+              <w:t>.</w:t>
+            </w:r>
+          </w:p>
+        </w:tc>
+      </w:tr>
+      <w:tr>
+        <w:trPr>
+          <w:trHeight w:val="830"/>
+        </w:trPr>
+        <w:tc>
+          <w:tcPr>
+            <w:tcW w:w="2926" w:type="dxa"/>
+          </w:tcPr>
+          <w:p>
+            <w:pPr>
+              <w:pStyle w:val="TableParagraph"/>
+              <w:ind w:left="113" w:right="105"/>
+              <w:jc w:val="center"/>
+              <w:rPr>
+                <w:sz w:val="24"/>
+              </w:rPr>
+            </w:pPr>
+            <w:r>
+              <w:rPr>
+                <w:sz w:val="24"/>
+              </w:rPr>
+              <w:t>numero_cartao</w:t>
+            </w:r>
+          </w:p>
+        </w:tc>
+        <w:tc>
+          <w:tcPr>
+            <w:tcW w:w="2926" w:type="dxa"/>
+          </w:tcPr>
+          <w:p>
+            <w:pPr>
+              <w:pStyle w:val="TableParagraph"/>
+              <w:ind w:left="113" w:right="103"/>
+              <w:jc w:val="center"/>
+              <w:rPr>
+                <w:sz w:val="24"/>
+              </w:rPr>
+            </w:pPr>
+            <w:r>
+              <w:rPr>
+                <w:sz w:val="24"/>
+              </w:rPr>
+              <w:t>Char</w:t>
+            </w:r>
+          </w:p>
+        </w:tc>
+        <w:tc>
+          <w:tcPr>
+            <w:tcW w:w="2929" w:type="dxa"/>
+          </w:tcPr>
+          <w:p>
+            <w:pPr>
+              <w:pStyle w:val="TableParagraph"/>
+              <w:ind w:left="101" w:right="96"/>
+              <w:jc w:val="center"/>
+              <w:rPr>
+                <w:sz w:val="24"/>
+              </w:rPr>
+            </w:pPr>
+            <w:r>
+              <w:rPr>
+                <w:sz w:val="24"/>
+              </w:rPr>
+              <w:t>Informar o número do cartão cadastrado.</w:t>
+            </w:r>
+          </w:p>
+        </w:tc>
+      </w:tr>
+      <w:tr>
+        <w:trPr>
+          <w:trHeight w:val="830"/>
+        </w:trPr>
+        <w:tc>
+          <w:tcPr>
+            <w:tcW w:w="2926" w:type="dxa"/>
+          </w:tcPr>
+          <w:p>
+            <w:pPr>
+              <w:pStyle w:val="TableParagraph"/>
+              <w:ind w:left="113" w:right="105"/>
+              <w:jc w:val="center"/>
+              <w:rPr>
+                <w:sz w:val="24"/>
+              </w:rPr>
+            </w:pPr>
+            <w:r>
+              <w:rPr>
+                <w:sz w:val="24"/>
+              </w:rPr>
+              <w:t>parcelas</w:t>
+            </w:r>
+          </w:p>
+        </w:tc>
+        <w:tc>
+          <w:tcPr>
+            <w:tcW w:w="2926" w:type="dxa"/>
+          </w:tcPr>
+          <w:p>
+            <w:pPr>
+              <w:pStyle w:val="TableParagraph"/>
+              <w:ind w:left="113" w:right="103"/>
+              <w:jc w:val="center"/>
+              <w:rPr>
+                <w:sz w:val="24"/>
+              </w:rPr>
+            </w:pPr>
+            <w:r>
+              <w:rPr>
+                <w:sz w:val="24"/>
+              </w:rPr>
+              <w:t>Int</w:t>
+            </w:r>
+          </w:p>
+        </w:tc>
+        <w:tc>
+          <w:tcPr>
+            <w:tcW w:w="2929" w:type="dxa"/>
+          </w:tcPr>
+          <w:p>
+            <w:pPr>
+              <w:pStyle w:val="TableParagraph"/>
+              <w:ind w:left="101" w:right="96"/>
+              <w:jc w:val="center"/>
+              <w:rPr>
+                <w:sz w:val="24"/>
+              </w:rPr>
+            </w:pPr>
+            <w:r>
+              <w:rPr>
+                <w:sz w:val="24"/>
+              </w:rPr>
+              <w:t>Informa o número de parcelas escolhido.</w:t>
+            </w:r>
+          </w:p>
+        </w:tc>
+      </w:tr>
+      <w:tr>
+        <w:trPr>
+          <w:trHeight w:val="518"/>
+        </w:trPr>
+        <w:tc>
+          <w:tcPr>
+            <w:tcW w:w="2926" w:type="dxa"/>
+          </w:tcPr>
+          <w:p>
+            <w:pPr>
+              <w:pStyle w:val="TableParagraph"/>
+              <w:ind w:left="113" w:right="105"/>
+              <w:jc w:val="center"/>
+              <w:rPr>
+                <w:sz w:val="24"/>
+              </w:rPr>
+            </w:pPr>
+            <w:r>
+              <w:rPr>
+                <w:rFonts w:ascii="Arial" w:hAnsi="Arial"/>
+                <w:b/>
+                <w:sz w:val="24"/>
+              </w:rPr>
+              <w:t>Método</w:t>
+            </w:r>
+          </w:p>
+        </w:tc>
+        <w:tc>
+          <w:tcPr>
+            <w:tcW w:w="2926" w:type="dxa"/>
+          </w:tcPr>
+          <w:p>
+            <w:pPr>
+              <w:pStyle w:val="TableParagraph"/>
+              <w:ind w:left="113" w:right="103"/>
+              <w:jc w:val="center"/>
+              <w:rPr>
+                <w:sz w:val="24"/>
+              </w:rPr>
+            </w:pPr>
+            <w:r>
+              <w:rPr>
+                <w:rFonts w:ascii="Arial"/>
+                <w:b/>
+                <w:sz w:val="24"/>
+              </w:rPr>
+              <w:t>Tipo</w:t>
+            </w:r>
+          </w:p>
+        </w:tc>
+        <w:tc>
+          <w:tcPr>
+            <w:tcW w:w="2929" w:type="dxa"/>
+          </w:tcPr>
+          <w:p>
+            <w:pPr>
+              <w:pStyle w:val="TableParagraph"/>
+              <w:ind w:left="101" w:right="96"/>
+              <w:jc w:val="center"/>
+              <w:rPr>
+                <w:sz w:val="24"/>
+              </w:rPr>
+            </w:pPr>
+            <w:r>
+              <w:rPr>
+                <w:rFonts w:ascii="Arial"/>
+                <w:b/>
+                <w:sz w:val="24"/>
+              </w:rPr>
+              <w:t>Detalhamento</w:t>
+            </w:r>
+          </w:p>
+        </w:tc>
+      </w:tr>
+      <w:tr>
+        <w:trPr>
+          <w:trHeight w:val="830"/>
+        </w:trPr>
+        <w:tc>
+          <w:tcPr>
+            <w:tcW w:w="2926" w:type="dxa"/>
+          </w:tcPr>
+          <w:p>
+            <w:pPr>
+              <w:pStyle w:val="TableParagraph"/>
+              <w:ind w:left="113" w:right="105"/>
+              <w:jc w:val="center"/>
+              <w:rPr>
+                <w:sz w:val="24"/>
+              </w:rPr>
+            </w:pPr>
+            <w:r>
+              <w:rPr>
+                <w:sz w:val="24"/>
+              </w:rPr>
+              <w:t>identifica_cartao_valido</w:t>
+            </w:r>
+          </w:p>
+        </w:tc>
+        <w:tc>
+          <w:tcPr>
+            <w:tcW w:w="2926" w:type="dxa"/>
+          </w:tcPr>
+          <w:p>
+            <w:pPr>
+              <w:pStyle w:val="TableParagraph"/>
+              <w:ind w:left="113" w:right="103"/>
+              <w:jc w:val="center"/>
+              <w:rPr>
+                <w:sz w:val="24"/>
+              </w:rPr>
+            </w:pPr>
+            <w:r>
+              <w:rPr>
+                <w:sz w:val="24"/>
+              </w:rPr>
+              <w:t>Boolean</w:t>
+            </w:r>
+          </w:p>
+        </w:tc>
+        <w:tc>
+          <w:tcPr>
+            <w:tcW w:w="2929" w:type="dxa"/>
+          </w:tcPr>
+          <w:p>
+            <w:pPr>
+              <w:pStyle w:val="TableParagraph"/>
+              <w:ind w:left="101" w:right="96"/>
+              <w:jc w:val="center"/>
+              <w:rPr>
+                <w:sz w:val="24"/>
+              </w:rPr>
+            </w:pPr>
+            <w:r>
+              <w:rPr>
+                <w:sz w:val="24"/>
+              </w:rPr>
+              <w:t>Verifica se o cartão indicado para pagamento  é valido.</w:t>
+            </w:r>
+          </w:p>
+        </w:tc>
+      </w:tr>
+      <w:tr>
+        <w:trPr>
+          <w:trHeight w:val="830"/>
+        </w:trPr>
+        <w:tc>
+          <w:tcPr>
+            <w:tcW w:w="2926" w:type="dxa"/>
+          </w:tcPr>
+          <w:p>
+            <w:pPr>
+              <w:pStyle w:val="TableParagraph"/>
+              <w:ind w:left="113" w:right="105"/>
+              <w:jc w:val="center"/>
+              <w:rPr>
+                <w:sz w:val="24"/>
+              </w:rPr>
+            </w:pPr>
+            <w:r>
+              <w:rPr>
+                <w:sz w:val="24"/>
+              </w:rPr>
+              <w:t>calcula_frete</w:t>
+            </w:r>
+          </w:p>
+        </w:tc>
+        <w:tc>
+          <w:tcPr>
+            <w:tcW w:w="2926" w:type="dxa"/>
+          </w:tcPr>
+          <w:p>
+            <w:pPr>
+              <w:pStyle w:val="TableParagraph"/>
+              <w:ind w:left="113" w:right="103"/>
+              <w:jc w:val="center"/>
+              <w:rPr>
+                <w:sz w:val="24"/>
+              </w:rPr>
+            </w:pPr>
+            <w:r>
+              <w:rPr>
+                <w:sz w:val="24"/>
+              </w:rPr>
+              <w:t>double</w:t>
+            </w:r>
+          </w:p>
+        </w:tc>
+        <w:tc>
+          <w:tcPr>
+            <w:tcW w:w="2929" w:type="dxa"/>
+          </w:tcPr>
+          <w:p>
+            <w:pPr>
+              <w:pStyle w:val="TableParagraph"/>
+              <w:ind w:left="101" w:right="96"/>
+              <w:jc w:val="center"/>
+              <w:rPr>
+                <w:sz w:val="24"/>
+              </w:rPr>
+            </w:pPr>
+            <w:r>
+              <w:rPr>
+                <w:sz w:val="24"/>
+              </w:rPr>
+              <w:t>Calcula o frete para a entrega dos produtos.</w:t>
+            </w:r>
+          </w:p>
+        </w:tc>
+      </w:tr>
+      <w:tr>
+        <w:trPr>
+          <w:trHeight w:val="830"/>
+        </w:trPr>
+        <w:tc>
+          <w:tcPr>
+            <w:tcW w:w="2926" w:type="dxa"/>
+          </w:tcPr>
+          <w:p>
+            <w:pPr>
+              <w:pStyle w:val="TableParagraph"/>
+              <w:ind w:left="113" w:right="105"/>
+              <w:jc w:val="center"/>
+              <w:rPr>
+                <w:sz w:val="24"/>
+              </w:rPr>
+            </w:pPr>
+            <w:r>
+              <w:rPr>
+                <w:sz w:val="24"/>
+              </w:rPr>
+              <w:t>calcula_valor_parcelas</w:t>
+            </w:r>
+          </w:p>
+        </w:tc>
+        <w:tc>
+          <w:tcPr>
+            <w:tcW w:w="2926" w:type="dxa"/>
+          </w:tcPr>
+          <w:p>
+            <w:pPr>
+              <w:pStyle w:val="TableParagraph"/>
+              <w:ind w:left="113" w:right="103"/>
+              <w:jc w:val="center"/>
+              <w:rPr>
+                <w:sz w:val="24"/>
+              </w:rPr>
+            </w:pPr>
+            <w:r>
+              <w:rPr>
+                <w:sz w:val="24"/>
+              </w:rPr>
+              <w:t>Double</w:t>
+            </w:r>
+          </w:p>
+        </w:tc>
+        <w:tc>
+          <w:tcPr>
+            <w:tcW w:w="2929" w:type="dxa"/>
+          </w:tcPr>
+          <w:p>
+            <w:pPr>
+              <w:pStyle w:val="TableParagraph"/>
+              <w:ind w:left="101" w:right="96"/>
+              <w:jc w:val="center"/>
+              <w:rPr>
+                <w:sz w:val="24"/>
+              </w:rPr>
+            </w:pPr>
+            <w:r>
+              <w:rPr>
+                <w:sz w:val="24"/>
+              </w:rPr>
+              <w:t>Informa o valor de cada parcela.</w:t>
+            </w:r>
+          </w:p>
+        </w:tc>
+      </w:tr>
+      <w:tr>
+        <w:trPr>
+          <w:trHeight w:val="830"/>
+        </w:trPr>
+        <w:tc>
+          <w:tcPr>
+            <w:tcW w:w="2926" w:type="dxa"/>
+          </w:tcPr>
+          <w:p>
+            <w:pPr>
+              <w:pStyle w:val="TableParagraph"/>
+              <w:ind w:left="113" w:right="105"/>
+              <w:jc w:val="center"/>
+              <w:rPr>
+                <w:sz w:val="24"/>
+              </w:rPr>
+            </w:pPr>
+            <w:r>
+              <w:rPr>
+                <w:sz w:val="24"/>
+              </w:rPr>
+              <w:t>calcula_valor_total</w:t>
+            </w:r>
+          </w:p>
+        </w:tc>
+        <w:tc>
+          <w:tcPr>
+            <w:tcW w:w="2926" w:type="dxa"/>
+          </w:tcPr>
+          <w:p>
+            <w:pPr>
+              <w:pStyle w:val="TableParagraph"/>
+              <w:ind w:left="113" w:right="103"/>
+              <w:jc w:val="center"/>
+              <w:rPr>
+                <w:sz w:val="24"/>
+              </w:rPr>
+            </w:pPr>
+            <w:r>
+              <w:rPr>
+                <w:sz w:val="24"/>
+              </w:rPr>
+              <w:t>double</w:t>
+            </w:r>
+          </w:p>
+        </w:tc>
+        <w:tc>
+          <w:tcPr>
+            <w:tcW w:w="2929" w:type="dxa"/>
+          </w:tcPr>
+          <w:p>
+            <w:pPr>
+              <w:pStyle w:val="TableParagraph"/>
+              <w:ind w:left="101" w:right="96"/>
+              <w:jc w:val="center"/>
+              <w:rPr>
+                <w:sz w:val="24"/>
+              </w:rPr>
+            </w:pPr>
+            <w:r>
+              <w:rPr>
+                <w:sz w:val="24"/>
+              </w:rPr>
+              <w:t>Informar o valor total para pagamento.</w:t>
+            </w:r>
+          </w:p>
+        </w:tc>
+      </w:tr>
+    </w:tbl>
+    <w:p>
+      <w:pPr>
         <w:rPr>
           <w:rFonts w:ascii="Arial" w:hAnsi="Arial"/>
           <w:sz w:val="16"/>
         </w:rPr>
         <w:sectPr>
+          <w:headerReference w:type="default" r:id="rId23"/>
           <w:pgSz w:w="11910" w:h="16840"/>
           <w:pgMar w:top="1580" w:right="540" w:bottom="1160" w:left="700" w:header="0" w:footer="894" w:gutter="0"/>
           <w:cols w:space="720"/>
@@ -49249,62 +53206,23 @@
     </w:p>
     <w:p>
       <w:pPr>
-        <w:pStyle w:val="Corpodetexto"/>
-        <w:rPr>
-          <w:rFonts w:ascii="Arial"/>
-          <w:b/>
-          <w:sz w:val="20"/>
-        </w:rPr>
-      </w:pPr>
-    </w:p>
-    <w:p>
-      <w:pPr>
-        <w:pStyle w:val="Corpodetexto"/>
-        <w:rPr>
-          <w:rFonts w:ascii="Arial"/>
-          <w:b/>
-          <w:sz w:val="20"/>
-        </w:rPr>
-      </w:pPr>
-    </w:p>
-    <w:p>
-      <w:pPr>
-        <w:pStyle w:val="Corpodetexto"/>
-        <w:spacing w:before="11"/>
-        <w:rPr>
-          <w:rFonts w:ascii="Arial"/>
-          <w:b/>
-          <w:sz w:val="23"/>
-        </w:rPr>
-      </w:pPr>
-    </w:p>
-    <w:p>
-      <w:pPr>
-        <w:pStyle w:val="PargrafodaLista"/>
+        <w:pStyle w:val="Ttulo3"/>
         <w:numPr>
           <w:ilvl w:val="2"/>
-          <w:numId w:val="6"/>
+          <w:numId w:val="2"/>
         </w:numPr>
         <w:tabs>
           <w:tab w:val="left" w:pos="1973"/>
         </w:tabs>
-        <w:spacing w:before="92"/>
+        <w:spacing w:before="241"/>
         <w:ind w:hanging="602"/>
-        <w:rPr>
-          <w:rFonts w:ascii="Arial"/>
-          <w:b/>
-          <w:sz w:val="24"/>
-        </w:rPr>
-      </w:pPr>
-      <w:r>
-        <w:rPr>
-          <w:rFonts w:ascii="Arial"/>
-          <w:b/>
-          <w:sz w:val="24"/>
-        </w:rPr>
+      </w:pPr>
+      <w:r>
+        <w:lastRenderedPageBreak/>
         <w:t>Digrama de Atividades</w:t>
       </w:r>
     </w:p>
+    <w:p/>
     <w:p>
       <w:pPr>
         <w:pStyle w:val="Corpodetexto"/>
@@ -49617,28 +53535,115 @@
     </w:p>
     <w:p>
       <w:pPr>
-        <w:pStyle w:val="PargrafodaLista"/>
+        <w:pStyle w:val="Corpodetexto"/>
+        <w:rPr>
+          <w:sz w:val="20"/>
+        </w:rPr>
+      </w:pPr>
+    </w:p>
+    <w:p>
+      <w:pPr>
+        <w:pStyle w:val="Corpodetexto"/>
+        <w:rPr>
+          <w:sz w:val="20"/>
+        </w:rPr>
+      </w:pPr>
+    </w:p>
+    <w:p>
+      <w:pPr>
+        <w:pStyle w:val="Corpodetexto"/>
+        <w:rPr>
+          <w:sz w:val="20"/>
+        </w:rPr>
+      </w:pPr>
+    </w:p>
+    <w:p>
+      <w:pPr>
+        <w:pStyle w:val="Corpodetexto"/>
+        <w:rPr>
+          <w:sz w:val="20"/>
+        </w:rPr>
+      </w:pPr>
+    </w:p>
+    <w:p>
+      <w:pPr>
+        <w:pStyle w:val="Corpodetexto"/>
+        <w:rPr>
+          <w:sz w:val="20"/>
+        </w:rPr>
+      </w:pPr>
+    </w:p>
+    <w:p>
+      <w:pPr>
+        <w:pStyle w:val="Corpodetexto"/>
+        <w:rPr>
+          <w:sz w:val="20"/>
+        </w:rPr>
+      </w:pPr>
+    </w:p>
+    <w:p>
+      <w:pPr>
+        <w:pStyle w:val="Corpodetexto"/>
+        <w:rPr>
+          <w:sz w:val="20"/>
+        </w:rPr>
+      </w:pPr>
+    </w:p>
+    <w:p>
+      <w:pPr>
+        <w:pStyle w:val="Corpodetexto"/>
+        <w:rPr>
+          <w:sz w:val="20"/>
+        </w:rPr>
+      </w:pPr>
+    </w:p>
+    <w:p>
+      <w:pPr>
+        <w:pStyle w:val="Corpodetexto"/>
+        <w:rPr>
+          <w:sz w:val="20"/>
+        </w:rPr>
+      </w:pPr>
+    </w:p>
+    <w:p>
+      <w:pPr>
+        <w:pStyle w:val="Corpodetexto"/>
+        <w:rPr>
+          <w:sz w:val="20"/>
+        </w:rPr>
+      </w:pPr>
+    </w:p>
+    <w:p>
+      <w:pPr>
+        <w:pStyle w:val="Corpodetexto"/>
+        <w:rPr>
+          <w:sz w:val="20"/>
+        </w:rPr>
+      </w:pPr>
+    </w:p>
+    <w:p>
+      <w:pPr>
+        <w:pStyle w:val="Corpodetexto"/>
+        <w:rPr>
+          <w:sz w:val="20"/>
+        </w:rPr>
+      </w:pPr>
+    </w:p>
+    <w:p>
+      <w:pPr>
+        <w:pStyle w:val="Ttulo3"/>
         <w:numPr>
           <w:ilvl w:val="2"/>
-          <w:numId w:val="6"/>
+          <w:numId w:val="2"/>
         </w:numPr>
         <w:tabs>
           <w:tab w:val="left" w:pos="1973"/>
         </w:tabs>
-        <w:spacing w:before="92"/>
+        <w:spacing w:before="241"/>
         <w:ind w:hanging="602"/>
-        <w:rPr>
-          <w:rFonts w:ascii="Arial" w:hAnsi="Arial"/>
-          <w:b/>
-          <w:sz w:val="24"/>
-        </w:rPr>
-      </w:pPr>
-      <w:r>
-        <w:rPr>
-          <w:rFonts w:ascii="Arial" w:hAnsi="Arial"/>
-          <w:b/>
-          <w:sz w:val="24"/>
-        </w:rPr>
+      </w:pPr>
+      <w:r>
+        <w:lastRenderedPageBreak/>
         <w:t>Diagramas de Interação (Diagrama de Sequência)</w:t>
       </w:r>
     </w:p>
@@ -49655,7 +53660,6 @@
         <w:rPr>
           <w:noProof/>
         </w:rPr>
-        <w:lastRenderedPageBreak/>
         <w:drawing>
           <wp:inline distT="0" distB="0" distL="0" distR="0" wp14:anchorId="20F83123" wp14:editId="2C236433">
             <wp:extent cx="8518035" cy="4611811"/>
@@ -49718,6 +53722,7 @@
         <w:spacing w:before="184"/>
       </w:pPr>
       <w:r>
+        <w:lastRenderedPageBreak/>
         <w:t>Diagramas de Estados</w:t>
       </w:r>
     </w:p>
@@ -49826,6 +53831,7 @@
       <w:bookmarkStart w:id="33" w:name="_TOC_250005"/>
       <w:bookmarkEnd w:id="33"/>
       <w:r>
+        <w:lastRenderedPageBreak/>
         <w:t>Projeto de Banco de Dados</w:t>
       </w:r>
     </w:p>
@@ -50016,7 +54022,6 @@
         <w:t xml:space="preserve"> </w:t>
       </w:r>
       <w:proofErr w:type="spellStart"/>
-      <w:proofErr w:type="gramStart"/>
       <w:r>
         <w:rPr>
           <w:lang w:val="en-US"/>
@@ -50030,7 +54035,6 @@
         </w:rPr>
         <w:t>(</w:t>
       </w:r>
-      <w:proofErr w:type="gramEnd"/>
     </w:p>
     <w:p>
       <w:pPr>
@@ -50570,6 +54574,7 @@
         <w:ind w:left="2324" w:hanging="603"/>
       </w:pPr>
       <w:r>
+        <w:lastRenderedPageBreak/>
         <w:t>Tabela</w:t>
       </w:r>
       <w:r>
@@ -50601,7 +54606,6 @@
         <w:rPr>
           <w:lang w:val="en-US"/>
         </w:rPr>
-        <w:lastRenderedPageBreak/>
         <w:t>CREATE</w:t>
       </w:r>
       <w:r>
@@ -50680,16 +54684,8 @@
         <w:rPr>
           <w:lang w:val="en-US"/>
         </w:rPr>
-        <w:t xml:space="preserve"> </w:t>
-      </w:r>
-      <w:proofErr w:type="gramStart"/>
-      <w:r>
-        <w:rPr>
-          <w:lang w:val="en-US"/>
-        </w:rPr>
-        <w:t>INT(</w:t>
-      </w:r>
-      <w:proofErr w:type="gramEnd"/>
+        <w:t xml:space="preserve"> INT(</w:t>
+      </w:r>
       <w:r>
         <w:rPr>
           <w:lang w:val="en-US"/>
@@ -50854,7 +54850,6 @@
         <w:t xml:space="preserve">CREATE TABLE </w:t>
       </w:r>
       <w:proofErr w:type="spellStart"/>
-      <w:proofErr w:type="gramStart"/>
       <w:r>
         <w:rPr>
           <w:lang w:val="en-US"/>
@@ -50868,7 +54863,6 @@
         </w:rPr>
         <w:t>(</w:t>
       </w:r>
-      <w:proofErr w:type="gramEnd"/>
     </w:p>
     <w:p>
       <w:pPr>
@@ -50904,21 +54898,7 @@
         <w:rPr>
           <w:lang w:val="en-US"/>
         </w:rPr>
-        <w:t xml:space="preserve"> </w:t>
-      </w:r>
-      <w:proofErr w:type="gramStart"/>
-      <w:r>
-        <w:rPr>
-          <w:lang w:val="en-US"/>
-        </w:rPr>
-        <w:t>INT(</w:t>
-      </w:r>
-      <w:proofErr w:type="gramEnd"/>
-      <w:r>
-        <w:rPr>
-          <w:lang w:val="en-US"/>
-        </w:rPr>
-        <w:t>11) NOT NULL,</w:t>
+        <w:t xml:space="preserve"> INT(11) NOT NULL,</w:t>
       </w:r>
       <w:r>
         <w:rPr>
@@ -51180,7 +55160,6 @@
         </w:rPr>
         <w:t xml:space="preserve"> </w:t>
       </w:r>
-      <w:proofErr w:type="gramStart"/>
       <w:r>
         <w:rPr>
           <w:lang w:val="en-US"/>
@@ -51193,7 +55172,6 @@
         </w:rPr>
         <w:t>(</w:t>
       </w:r>
-      <w:proofErr w:type="gramEnd"/>
       <w:r>
         <w:rPr>
           <w:lang w:val="en-US"/>
@@ -51800,6 +55778,7 @@
         <w:rPr>
           <w:sz w:val="24"/>
         </w:rPr>
+        <w:lastRenderedPageBreak/>
         <w:t>cartao</w:t>
       </w:r>
       <w:r>
@@ -51819,7 +55798,6 @@
         <w:rPr>
           <w:sz w:val="24"/>
         </w:rPr>
-        <w:lastRenderedPageBreak/>
         <w:t>parcelas</w:t>
       </w:r>
       <w:r>

</xml_diff>